<commit_message>
Completed Literature Survey - hopefully
</commit_message>
<xml_diff>
--- a/Literature Survery/Literature Survey - 3.docx
+++ b/Literature Survery/Literature Survey - 3.docx
@@ -1,6 +1,6 @@
 
 <file path=word/document.xml><?xml version="1.0" encoding="utf-8"?>
-<w:document xmlns:wpc="http://schemas.microsoft.com/office/word/2010/wordprocessingCanvas" xmlns:cx="http://schemas.microsoft.com/office/drawing/2014/chartex" xmlns:cx1="http://schemas.microsoft.com/office/drawing/2015/9/8/chartex" xmlns:mc="http://schemas.openxmlformats.org/markup-compatibility/2006" xmlns:o="urn:schemas-microsoft-com:office:office" xmlns:r="http://schemas.openxmlformats.org/officeDocument/2006/relationships" xmlns:m="http://schemas.openxmlformats.org/officeDocument/2006/math" xmlns:v="urn:schemas-microsoft-com:vml" xmlns:wp14="http://schemas.microsoft.com/office/word/2010/wordprocessingDrawing" xmlns:wp="http://schemas.openxmlformats.org/drawingml/2006/wordprocessingDrawing" xmlns:w10="urn:schemas-microsoft-com:office:word" xmlns:w="http://schemas.openxmlformats.org/wordprocessingml/2006/main" xmlns:w14="http://schemas.microsoft.com/office/word/2010/wordml" xmlns:w15="http://schemas.microsoft.com/office/word/2012/wordml" xmlns:w16se="http://schemas.microsoft.com/office/word/2015/wordml/symex" xmlns:wpg="http://schemas.microsoft.com/office/word/2010/wordprocessingGroup" xmlns:wpi="http://schemas.microsoft.com/office/word/2010/wordprocessingInk" xmlns:wne="http://schemas.microsoft.com/office/word/2006/wordml" xmlns:wps="http://schemas.microsoft.com/office/word/2010/wordprocessingShape" mc:Ignorable="w14 w15 w16se wp14">
+<w:document xmlns:wpc="http://schemas.microsoft.com/office/word/2010/wordprocessingCanvas" xmlns:mc="http://schemas.openxmlformats.org/markup-compatibility/2006" xmlns:o="urn:schemas-microsoft-com:office:office" xmlns:r="http://schemas.openxmlformats.org/officeDocument/2006/relationships" xmlns:m="http://schemas.openxmlformats.org/officeDocument/2006/math" xmlns:v="urn:schemas-microsoft-com:vml" xmlns:wp14="http://schemas.microsoft.com/office/word/2010/wordprocessingDrawing" xmlns:wp="http://schemas.openxmlformats.org/drawingml/2006/wordprocessingDrawing" xmlns:w10="urn:schemas-microsoft-com:office:word" xmlns:w="http://schemas.openxmlformats.org/wordprocessingml/2006/main" xmlns:w14="http://schemas.microsoft.com/office/word/2010/wordml" xmlns:wpg="http://schemas.microsoft.com/office/word/2010/wordprocessingGroup" xmlns:wpi="http://schemas.microsoft.com/office/word/2010/wordprocessingInk" xmlns:wne="http://schemas.microsoft.com/office/word/2006/wordml" xmlns:wps="http://schemas.microsoft.com/office/word/2010/wordprocessingShape" mc:Ignorable="w14 wp14">
   <w:body>
     <w:p>
       <w:pPr>
@@ -124,19 +124,7 @@
         <w:jc w:val="both"/>
       </w:pPr>
       <w:r>
-        <w:t>The most important motivation for streamflow forecasts is flood prediction and longtime continuous prediction in hydrological research. As for many traditional statistical models, forecasting flood peak discharge is nearly impossible. They can only get acceptable results in normal year. On the other hand, the numerical methods including physics mechanisms and rainfall-atmospherics could provide a better performance when floods coming, but the minima prediction period of them is about one month ahead, which is too short to be used in hydrological application. In this study, a deep neural network was employed t</w:t>
-      </w:r>
-      <w:r>
-        <w:t xml:space="preserve">o predict the streamflow of </w:t>
-      </w:r>
-      <w:r>
-        <w:t>the Yangtze River. This method combined the Empirical Mode Decomposition (EMD) algorithm and Encoder Decoder Long Short-Term Memory (En-De-LSTM) architecture.</w:t>
-      </w:r>
-      <w:r>
-        <w:t xml:space="preserve"> </w:t>
-      </w:r>
-      <w:r>
-        <w:t>Owing to the hydrological series prediction problem usually contains several different frequency components, which will affect the precision of the longtime prediction. The EMD technique could read and decomposes the original data into several different frequency components. It will help the model to make longtime predictions more efficiently.</w:t>
+        <w:t>The most important motivation for streamflow forecasts is flood prediction and longtime continuous prediction in hydrological research. As for many traditional statistical models, forecasting flood peak discharge is nearly impossible. They can only get acceptable results in normal year. On the other hand, the numerical methods including physics mechanisms and rainfall-atmospherics could provide a better performance when floods coming, but the minima prediction period of them is about one month ahead, which is too short to be used in hydrological application. In this study, a deep neural network was employed to predict the streamflow of the Yangtze River. This method combined the Empirical Mode Decomposition (EMD) algorithm and Encoder Decoder Long Short-Term Memory (En-De-LSTM) architecture. Owing to the hydrological series prediction problem usually contains several different frequency components, which will affect the precision of the longtime prediction. The EMD technique could read and decomposes the original data into several different frequency components. It will help the model to make longtime predictions more efficiently.</w:t>
       </w:r>
     </w:p>
     <w:p>
@@ -213,28 +201,16 @@
         <w:jc w:val="both"/>
       </w:pPr>
       <w:r>
-        <w:t>The</w:t>
-      </w:r>
-      <w:r>
-        <w:t xml:space="preserve"> current rainy season is erratic and very difficul</w:t>
-      </w:r>
-      <w:r>
-        <w:t xml:space="preserve">t to predict the </w:t>
+        <w:t xml:space="preserve">The current rainy season is erratic and very difficult to predict the </w:t>
       </w:r>
       <w:r>
         <w:t>rain</w:t>
       </w:r>
       <w:r>
-        <w:t xml:space="preserve">. </w:t>
-      </w:r>
-      <w:r>
-        <w:t>It requires a method that can predict rainfall with the smallest error as possible. Adaptive Neuro-Fuzzy Inference System (ANFIS) is one of the prediction methods that are quite reliable because it is equipped with a network that can learn. The ANFIS uses Sugeno FIS in its architecture. To improve the prediction results, the Sugeno FIS will be optimized in boundaries of membership function and coefficient consequent rule before it goes into the process of training with ANFIS. A genetic algorithm is used for the optimization process. The results of rainfall prediction using hybrid ANFIS-GA are proven to produce smaller RMSE of rainfall prediction method that has never been done before.</w:t>
-      </w:r>
-      <w:r>
-        <w:t xml:space="preserve"> </w:t>
-      </w:r>
-      <w:r>
-        <w:t>With two optimization process in the boundaries of membership function with genetic algorithm and the training process with ANFIS, RMSE values obtained from the rainfall prediction becomes lower. It can be concluded that the results of rainfall prediction using the hybrid method ANFIS-GA produce smaller RMSE compared to the previous methods such as GSTAR-SUR, Tsukamoto FIS, and hybrid Tsukamoto FIS with GA.</w:t>
+        <w:t>. It requires a method that can predict rainfall with the smallest error as possible. Adaptive Neuro-Fuzzy Inference System (ANFIS) is one of the prediction methods that are quite reliable because it is equipped with a network that can learn. The ANFIS uses Sugeno FIS in its architecture. To improve the prediction results, the Sugeno FIS will be optimized in boundaries of membership function and coefficient consequent rule before it goes into the process of training with ANFIS. A genetic algorithm is used for the optimization process. The results of rainfall prediction using hybrid ANFIS-GA are proven to produce smaller RMSE of rainfall prediction method that has never been done before.</w:t>
+      </w:r>
+      <w:r>
+        <w:t xml:space="preserve"> With two optimization process in the boundaries of membership function with genetic algorithm and the training process with ANFIS, RMSE values obtained from the rainfall prediction becomes lower. It can be concluded that the results of rainfall prediction using the hybrid method ANFIS-GA produce smaller RMSE compared to the previous methods such as GSTAR-SUR, Tsukamoto FIS, and hybrid Tsukamoto FIS with GA.</w:t>
       </w:r>
     </w:p>
     <w:p>
@@ -267,7 +243,6 @@
           <w:sz w:val="28"/>
           <w:szCs w:val="32"/>
         </w:rPr>
-        <w:lastRenderedPageBreak/>
         <w:t>Ba</w:t>
       </w:r>
       <w:r>
@@ -287,7 +262,7 @@
       <w:r>
         <w:t>Bayesian forecasting system (BFS) offers an ideal theoretic framework for uncertainty quantification that can be developed for probabilistic flood forecasting via any deterministic </w:t>
       </w:r>
-      <w:hyperlink r:id="rId8" w:tooltip="Learn more about Groundwater Model from ScienceDirect's AI-generated Topic Pages" w:history="1">
+      <w:hyperlink r:id="rId9" w:tooltip="Learn more about Groundwater Model from ScienceDirect's AI-generated Topic Pages" w:history="1">
         <w:r>
           <w:t>hydrologic model</w:t>
         </w:r>
@@ -301,7 +276,7 @@
       <w:r>
         <w:t>Results show that the Bayesian flood forecasting approach is an effective and advanced way for flood estimation, it considers all sources of uncertainties and produces a predictive distribution of the river stage, </w:t>
       </w:r>
-      <w:hyperlink r:id="rId9" w:tooltip="Learn more about River Discharge from ScienceDirect's AI-generated Topic Pages" w:history="1">
+      <w:hyperlink r:id="rId10" w:tooltip="Learn more about River Discharge from ScienceDirect's AI-generated Topic Pages" w:history="1">
         <w:r>
           <w:t>river discharge</w:t>
         </w:r>
@@ -309,7 +284,7 @@
       <w:r>
         <w:t> or </w:t>
       </w:r>
-      <w:hyperlink r:id="rId10" w:tooltip="Learn more about Runoff from ScienceDirect's AI-generated Topic Pages" w:history="1">
+      <w:hyperlink r:id="rId11" w:tooltip="Learn more about Runoff from ScienceDirect's AI-generated Topic Pages" w:history="1">
         <w:r>
           <w:t>runoff</w:t>
         </w:r>
@@ -317,7 +292,7 @@
       <w:r>
         <w:t>, thus gives more accurate and reliable </w:t>
       </w:r>
-      <w:hyperlink r:id="rId11" w:tooltip="Learn more about Flood Forecast from ScienceDirect's AI-generated Topic Pages" w:history="1">
+      <w:hyperlink r:id="rId12" w:tooltip="Learn more about Flood Forecast from ScienceDirect's AI-generated Topic Pages" w:history="1">
         <w:r>
           <w:t>flood forecasts</w:t>
         </w:r>
@@ -334,12 +309,86 @@
       <w:r>
         <w:t>.</w:t>
       </w:r>
+    </w:p>
+    <w:p>
+      <w:pPr>
+        <w:spacing w:line="360" w:lineRule="auto"/>
+        <w:jc w:val="both"/>
+      </w:pPr>
+    </w:p>
+    <w:p>
+      <w:pPr>
+        <w:pStyle w:val="ListParagraph"/>
+        <w:numPr>
+          <w:ilvl w:val="0"/>
+          <w:numId w:val="8"/>
+        </w:numPr>
+        <w:spacing w:line="360" w:lineRule="auto"/>
+        <w:ind w:left="426" w:hanging="426"/>
+        <w:jc w:val="both"/>
+        <w:rPr>
+          <w:b/>
+          <w:sz w:val="28"/>
+          <w:szCs w:val="32"/>
+        </w:rPr>
+      </w:pPr>
+      <w:r>
+        <w:rPr>
+          <w:b/>
+          <w:sz w:val="28"/>
+          <w:szCs w:val="32"/>
+        </w:rPr>
+        <w:t>Comparison of random forests and support vector machine</w:t>
+      </w:r>
+      <w:r>
+        <w:rPr>
+          <w:b/>
+          <w:sz w:val="28"/>
+          <w:szCs w:val="32"/>
+        </w:rPr>
+        <w:t xml:space="preserve"> for </w:t>
+      </w:r>
+      <w:r>
+        <w:rPr>
+          <w:b/>
+          <w:sz w:val="28"/>
+          <w:szCs w:val="32"/>
+        </w:rPr>
+        <w:t>rainfall forecasting</w:t>
+      </w:r>
+    </w:p>
+    <w:p>
+      <w:pPr>
+        <w:spacing w:line="360" w:lineRule="auto"/>
+        <w:jc w:val="both"/>
+      </w:pPr>
+      <w:r>
+        <w:t>This study aims to compare two machine learning techniques, random forests (RF) and support vector machine (SVM), for real-time radar-derived rainfall forecasting. The real-time radar-derived rainfall forecasting models use the present grid-based radar-derived rainfall as the output variable and use antecedent grid-based radar-derived rainfall, grid position (longitude and latitude) and elevation as the input variables to forecast 1-</w:t>
+      </w:r>
+      <w:r>
+        <w:t>h</w:t>
+      </w:r>
+      <w:r>
+        <w:t xml:space="preserve"> to 3-h ahead rainfalls for all grids in a catchment. Grid-based radar-derived rainfalls of six typhoon events during 2012–2015 in three reservoir catchments are collected for model training and verifying. Two kinds of forecasting models are constructed and compared, which are single-mode forecasting model (SMFM) and multiple-mode forecasting model (MMFM) based on RF and SVM. The SMFM uses the same model for 1-</w:t>
+      </w:r>
+      <w:r>
+        <w:t>h</w:t>
+      </w:r>
+      <w:r>
+        <w:t xml:space="preserve"> to 3-h ahead rainfall forecasting; the MMFM uses three different models for 1-</w:t>
+      </w:r>
+      <w:r>
+        <w:t>h</w:t>
+      </w:r>
       <w:bookmarkStart w:id="0" w:name="_GoBack"/>
       <w:bookmarkEnd w:id="0"/>
+      <w:r>
+        <w:t xml:space="preserve"> to 3-h ahead forecasting. According to forecasting performances, it reveals that the SMFMs give better performances than MMFMs and both SVM-based and RF-based SMFMs show satisfactory performances for 1-h ahead forecasting. However, for 2- and 3-h ahead forecasting, it is found that the RF-based SMFM underestimates the observed radar-derived rainfalls in most cases and the SVM-based SMFM can give better performances than RF-based SMFM.</w:t>
+      </w:r>
     </w:p>
     <w:sectPr>
-      <w:headerReference w:type="default" r:id="rId12"/>
-      <w:footerReference w:type="default" r:id="rId13"/>
+      <w:headerReference w:type="default" r:id="rId13"/>
+      <w:footerReference w:type="default" r:id="rId14"/>
       <w:pgSz w:w="11906" w:h="16838"/>
       <w:pgMar w:top="1440" w:right="1440" w:bottom="1440" w:left="1440" w:header="708" w:footer="708" w:gutter="0"/>
       <w:pgNumType w:start="1"/>
@@ -351,7 +400,7 @@
 </file>
 
 <file path=word/endnotes.xml><?xml version="1.0" encoding="utf-8"?>
-<w:endnotes xmlns:wpc="http://schemas.microsoft.com/office/word/2010/wordprocessingCanvas" xmlns:cx="http://schemas.microsoft.com/office/drawing/2014/chartex" xmlns:cx1="http://schemas.microsoft.com/office/drawing/2015/9/8/chartex" xmlns:mc="http://schemas.openxmlformats.org/markup-compatibility/2006" xmlns:o="urn:schemas-microsoft-com:office:office" xmlns:r="http://schemas.openxmlformats.org/officeDocument/2006/relationships" xmlns:m="http://schemas.openxmlformats.org/officeDocument/2006/math" xmlns:v="urn:schemas-microsoft-com:vml" xmlns:wp14="http://schemas.microsoft.com/office/word/2010/wordprocessingDrawing" xmlns:wp="http://schemas.openxmlformats.org/drawingml/2006/wordprocessingDrawing" xmlns:w10="urn:schemas-microsoft-com:office:word" xmlns:w="http://schemas.openxmlformats.org/wordprocessingml/2006/main" xmlns:w14="http://schemas.microsoft.com/office/word/2010/wordml" xmlns:w15="http://schemas.microsoft.com/office/word/2012/wordml" xmlns:w16se="http://schemas.microsoft.com/office/word/2015/wordml/symex" xmlns:wpg="http://schemas.microsoft.com/office/word/2010/wordprocessingGroup" xmlns:wpi="http://schemas.microsoft.com/office/word/2010/wordprocessingInk" xmlns:wne="http://schemas.microsoft.com/office/word/2006/wordml" xmlns:wps="http://schemas.microsoft.com/office/word/2010/wordprocessingShape" mc:Ignorable="w14 w15 w16se wp14">
+<w:endnotes xmlns:wpc="http://schemas.microsoft.com/office/word/2010/wordprocessingCanvas" xmlns:mc="http://schemas.openxmlformats.org/markup-compatibility/2006" xmlns:o="urn:schemas-microsoft-com:office:office" xmlns:r="http://schemas.openxmlformats.org/officeDocument/2006/relationships" xmlns:m="http://schemas.openxmlformats.org/officeDocument/2006/math" xmlns:v="urn:schemas-microsoft-com:vml" xmlns:wp14="http://schemas.microsoft.com/office/word/2010/wordprocessingDrawing" xmlns:wp="http://schemas.openxmlformats.org/drawingml/2006/wordprocessingDrawing" xmlns:w10="urn:schemas-microsoft-com:office:word" xmlns:w="http://schemas.openxmlformats.org/wordprocessingml/2006/main" xmlns:w14="http://schemas.microsoft.com/office/word/2010/wordml" xmlns:wpg="http://schemas.microsoft.com/office/word/2010/wordprocessingGroup" xmlns:wpi="http://schemas.microsoft.com/office/word/2010/wordprocessingInk" xmlns:wne="http://schemas.microsoft.com/office/word/2006/wordml" xmlns:wps="http://schemas.microsoft.com/office/word/2010/wordprocessingShape" mc:Ignorable="w14 wp14">
   <w:endnote w:type="separator" w:id="-1">
     <w:p>
       <w:r>
@@ -370,7 +419,7 @@
 </file>
 
 <file path=word/footer1.xml><?xml version="1.0" encoding="utf-8"?>
-<w:ftr xmlns:wpc="http://schemas.microsoft.com/office/word/2010/wordprocessingCanvas" xmlns:cx="http://schemas.microsoft.com/office/drawing/2014/chartex" xmlns:cx1="http://schemas.microsoft.com/office/drawing/2015/9/8/chartex" xmlns:mc="http://schemas.openxmlformats.org/markup-compatibility/2006" xmlns:o="urn:schemas-microsoft-com:office:office" xmlns:r="http://schemas.openxmlformats.org/officeDocument/2006/relationships" xmlns:m="http://schemas.openxmlformats.org/officeDocument/2006/math" xmlns:v="urn:schemas-microsoft-com:vml" xmlns:wp14="http://schemas.microsoft.com/office/word/2010/wordprocessingDrawing" xmlns:wp="http://schemas.openxmlformats.org/drawingml/2006/wordprocessingDrawing" xmlns:w10="urn:schemas-microsoft-com:office:word" xmlns:w="http://schemas.openxmlformats.org/wordprocessingml/2006/main" xmlns:w14="http://schemas.microsoft.com/office/word/2010/wordml" xmlns:w15="http://schemas.microsoft.com/office/word/2012/wordml" xmlns:w16se="http://schemas.microsoft.com/office/word/2015/wordml/symex" xmlns:wpg="http://schemas.microsoft.com/office/word/2010/wordprocessingGroup" xmlns:wpi="http://schemas.microsoft.com/office/word/2010/wordprocessingInk" xmlns:wne="http://schemas.microsoft.com/office/word/2006/wordml" xmlns:wps="http://schemas.microsoft.com/office/word/2010/wordprocessingShape" mc:Ignorable="w14 w15 w16se wp14">
+<w:ftr xmlns:wpc="http://schemas.microsoft.com/office/word/2010/wordprocessingCanvas" xmlns:mc="http://schemas.openxmlformats.org/markup-compatibility/2006" xmlns:o="urn:schemas-microsoft-com:office:office" xmlns:r="http://schemas.openxmlformats.org/officeDocument/2006/relationships" xmlns:m="http://schemas.openxmlformats.org/officeDocument/2006/math" xmlns:v="urn:schemas-microsoft-com:vml" xmlns:wp14="http://schemas.microsoft.com/office/word/2010/wordprocessingDrawing" xmlns:wp="http://schemas.openxmlformats.org/drawingml/2006/wordprocessingDrawing" xmlns:w10="urn:schemas-microsoft-com:office:word" xmlns:w="http://schemas.openxmlformats.org/wordprocessingml/2006/main" xmlns:w14="http://schemas.microsoft.com/office/word/2010/wordml" xmlns:wpg="http://schemas.microsoft.com/office/word/2010/wordprocessingGroup" xmlns:wpi="http://schemas.microsoft.com/office/word/2010/wordprocessingInk" xmlns:wne="http://schemas.microsoft.com/office/word/2006/wordml" xmlns:wps="http://schemas.microsoft.com/office/word/2010/wordprocessingShape" mc:Ignorable="w14 wp14">
   <w:p>
     <w:pPr>
       <w:pStyle w:val="Footer"/>
@@ -431,7 +480,7 @@
         <w:rFonts w:eastAsiaTheme="majorEastAsia"/>
         <w:noProof/>
       </w:rPr>
-      <w:t>3</w:t>
+      <w:t>1</w:t>
     </w:r>
     <w:r>
       <w:rPr>
@@ -453,7 +502,7 @@
 </file>
 
 <file path=word/footnotes.xml><?xml version="1.0" encoding="utf-8"?>
-<w:footnotes xmlns:wpc="http://schemas.microsoft.com/office/word/2010/wordprocessingCanvas" xmlns:cx="http://schemas.microsoft.com/office/drawing/2014/chartex" xmlns:cx1="http://schemas.microsoft.com/office/drawing/2015/9/8/chartex" xmlns:mc="http://schemas.openxmlformats.org/markup-compatibility/2006" xmlns:o="urn:schemas-microsoft-com:office:office" xmlns:r="http://schemas.openxmlformats.org/officeDocument/2006/relationships" xmlns:m="http://schemas.openxmlformats.org/officeDocument/2006/math" xmlns:v="urn:schemas-microsoft-com:vml" xmlns:wp14="http://schemas.microsoft.com/office/word/2010/wordprocessingDrawing" xmlns:wp="http://schemas.openxmlformats.org/drawingml/2006/wordprocessingDrawing" xmlns:w10="urn:schemas-microsoft-com:office:word" xmlns:w="http://schemas.openxmlformats.org/wordprocessingml/2006/main" xmlns:w14="http://schemas.microsoft.com/office/word/2010/wordml" xmlns:w15="http://schemas.microsoft.com/office/word/2012/wordml" xmlns:w16se="http://schemas.microsoft.com/office/word/2015/wordml/symex" xmlns:wpg="http://schemas.microsoft.com/office/word/2010/wordprocessingGroup" xmlns:wpi="http://schemas.microsoft.com/office/word/2010/wordprocessingInk" xmlns:wne="http://schemas.microsoft.com/office/word/2006/wordml" xmlns:wps="http://schemas.microsoft.com/office/word/2010/wordprocessingShape" mc:Ignorable="w14 w15 w16se wp14">
+<w:footnotes xmlns:wpc="http://schemas.microsoft.com/office/word/2010/wordprocessingCanvas" xmlns:mc="http://schemas.openxmlformats.org/markup-compatibility/2006" xmlns:o="urn:schemas-microsoft-com:office:office" xmlns:r="http://schemas.openxmlformats.org/officeDocument/2006/relationships" xmlns:m="http://schemas.openxmlformats.org/officeDocument/2006/math" xmlns:v="urn:schemas-microsoft-com:vml" xmlns:wp14="http://schemas.microsoft.com/office/word/2010/wordprocessingDrawing" xmlns:wp="http://schemas.openxmlformats.org/drawingml/2006/wordprocessingDrawing" xmlns:w10="urn:schemas-microsoft-com:office:word" xmlns:w="http://schemas.openxmlformats.org/wordprocessingml/2006/main" xmlns:w14="http://schemas.microsoft.com/office/word/2010/wordml" xmlns:wpg="http://schemas.microsoft.com/office/word/2010/wordprocessingGroup" xmlns:wpi="http://schemas.microsoft.com/office/word/2010/wordprocessingInk" xmlns:wne="http://schemas.microsoft.com/office/word/2006/wordml" xmlns:wps="http://schemas.microsoft.com/office/word/2010/wordprocessingShape" mc:Ignorable="w14 wp14">
   <w:footnote w:type="separator" w:id="-1">
     <w:p>
       <w:r>
@@ -472,7 +521,7 @@
 </file>
 
 <file path=word/header1.xml><?xml version="1.0" encoding="utf-8"?>
-<w:hdr xmlns:wpc="http://schemas.microsoft.com/office/word/2010/wordprocessingCanvas" xmlns:cx="http://schemas.microsoft.com/office/drawing/2014/chartex" xmlns:cx1="http://schemas.microsoft.com/office/drawing/2015/9/8/chartex" xmlns:mc="http://schemas.openxmlformats.org/markup-compatibility/2006" xmlns:o="urn:schemas-microsoft-com:office:office" xmlns:r="http://schemas.openxmlformats.org/officeDocument/2006/relationships" xmlns:m="http://schemas.openxmlformats.org/officeDocument/2006/math" xmlns:v="urn:schemas-microsoft-com:vml" xmlns:wp14="http://schemas.microsoft.com/office/word/2010/wordprocessingDrawing" xmlns:wp="http://schemas.openxmlformats.org/drawingml/2006/wordprocessingDrawing" xmlns:w10="urn:schemas-microsoft-com:office:word" xmlns:w="http://schemas.openxmlformats.org/wordprocessingml/2006/main" xmlns:w14="http://schemas.microsoft.com/office/word/2010/wordml" xmlns:w15="http://schemas.microsoft.com/office/word/2012/wordml" xmlns:w16se="http://schemas.microsoft.com/office/word/2015/wordml/symex" xmlns:wpg="http://schemas.microsoft.com/office/word/2010/wordprocessingGroup" xmlns:wpi="http://schemas.microsoft.com/office/word/2010/wordprocessingInk" xmlns:wne="http://schemas.microsoft.com/office/word/2006/wordml" xmlns:wps="http://schemas.microsoft.com/office/word/2010/wordprocessingShape" mc:Ignorable="w14 w15 w16se wp14">
+<w:hdr xmlns:wpc="http://schemas.microsoft.com/office/word/2010/wordprocessingCanvas" xmlns:mc="http://schemas.openxmlformats.org/markup-compatibility/2006" xmlns:o="urn:schemas-microsoft-com:office:office" xmlns:r="http://schemas.openxmlformats.org/officeDocument/2006/relationships" xmlns:m="http://schemas.openxmlformats.org/officeDocument/2006/math" xmlns:v="urn:schemas-microsoft-com:vml" xmlns:wp14="http://schemas.microsoft.com/office/word/2010/wordprocessingDrawing" xmlns:wp="http://schemas.openxmlformats.org/drawingml/2006/wordprocessingDrawing" xmlns:w10="urn:schemas-microsoft-com:office:word" xmlns:w="http://schemas.openxmlformats.org/wordprocessingml/2006/main" xmlns:w14="http://schemas.microsoft.com/office/word/2010/wordml" xmlns:wpg="http://schemas.microsoft.com/office/word/2010/wordprocessingGroup" xmlns:wpi="http://schemas.microsoft.com/office/word/2010/wordprocessingInk" xmlns:wne="http://schemas.microsoft.com/office/word/2006/wordml" xmlns:wps="http://schemas.microsoft.com/office/word/2010/wordprocessingShape" mc:Ignorable="w14 wp14">
   <w:p>
     <w:pPr>
       <w:pStyle w:val="Header"/>
@@ -542,8 +591,8 @@
 </file>
 
 <file path=word/numbering.xml><?xml version="1.0" encoding="utf-8"?>
-<w:numbering xmlns:wpc="http://schemas.microsoft.com/office/word/2010/wordprocessingCanvas" xmlns:cx="http://schemas.microsoft.com/office/drawing/2014/chartex" xmlns:cx1="http://schemas.microsoft.com/office/drawing/2015/9/8/chartex" xmlns:mc="http://schemas.openxmlformats.org/markup-compatibility/2006" xmlns:o="urn:schemas-microsoft-com:office:office" xmlns:r="http://schemas.openxmlformats.org/officeDocument/2006/relationships" xmlns:m="http://schemas.openxmlformats.org/officeDocument/2006/math" xmlns:v="urn:schemas-microsoft-com:vml" xmlns:wp14="http://schemas.microsoft.com/office/word/2010/wordprocessingDrawing" xmlns:wp="http://schemas.openxmlformats.org/drawingml/2006/wordprocessingDrawing" xmlns:w10="urn:schemas-microsoft-com:office:word" xmlns:w="http://schemas.openxmlformats.org/wordprocessingml/2006/main" xmlns:w14="http://schemas.microsoft.com/office/word/2010/wordml" xmlns:w15="http://schemas.microsoft.com/office/word/2012/wordml" xmlns:w16se="http://schemas.microsoft.com/office/word/2015/wordml/symex" xmlns:wpg="http://schemas.microsoft.com/office/word/2010/wordprocessingGroup" xmlns:wpi="http://schemas.microsoft.com/office/word/2010/wordprocessingInk" xmlns:wne="http://schemas.microsoft.com/office/word/2006/wordml" xmlns:wps="http://schemas.microsoft.com/office/word/2010/wordprocessingShape" mc:Ignorable="w14 w15 w16se wp14">
-  <w:abstractNum w:abstractNumId="0" w15:restartNumberingAfterBreak="0">
+<w:numbering xmlns:wpc="http://schemas.microsoft.com/office/word/2010/wordprocessingCanvas" xmlns:mc="http://schemas.openxmlformats.org/markup-compatibility/2006" xmlns:o="urn:schemas-microsoft-com:office:office" xmlns:r="http://schemas.openxmlformats.org/officeDocument/2006/relationships" xmlns:m="http://schemas.openxmlformats.org/officeDocument/2006/math" xmlns:v="urn:schemas-microsoft-com:vml" xmlns:wp14="http://schemas.microsoft.com/office/word/2010/wordprocessingDrawing" xmlns:wp="http://schemas.openxmlformats.org/drawingml/2006/wordprocessingDrawing" xmlns:w10="urn:schemas-microsoft-com:office:word" xmlns:w="http://schemas.openxmlformats.org/wordprocessingml/2006/main" xmlns:w14="http://schemas.microsoft.com/office/word/2010/wordml" xmlns:wpg="http://schemas.microsoft.com/office/word/2010/wordprocessingGroup" xmlns:wpi="http://schemas.microsoft.com/office/word/2010/wordprocessingInk" xmlns:wne="http://schemas.microsoft.com/office/word/2006/wordml" xmlns:wps="http://schemas.microsoft.com/office/word/2010/wordprocessingShape" mc:Ignorable="w14 wp14">
+  <w:abstractNum w:abstractNumId="0">
     <w:nsid w:val="016D650B"/>
     <w:multiLevelType w:val="multilevel"/>
     <w:tmpl w:val="533C77CC"/>
@@ -656,7 +705,7 @@
       </w:pPr>
     </w:lvl>
   </w:abstractNum>
-  <w:abstractNum w:abstractNumId="1" w15:restartNumberingAfterBreak="0">
+  <w:abstractNum w:abstractNumId="1">
     <w:nsid w:val="0F375885"/>
     <w:multiLevelType w:val="hybridMultilevel"/>
     <w:tmpl w:val="78302CB2"/>
@@ -797,7 +846,7 @@
       </w:rPr>
     </w:lvl>
   </w:abstractNum>
-  <w:abstractNum w:abstractNumId="2" w15:restartNumberingAfterBreak="0">
+  <w:abstractNum w:abstractNumId="2">
     <w:nsid w:val="27EF29FE"/>
     <w:multiLevelType w:val="hybridMultilevel"/>
     <w:tmpl w:val="454E324A"/>
@@ -883,7 +932,7 @@
       </w:pPr>
     </w:lvl>
   </w:abstractNum>
-  <w:abstractNum w:abstractNumId="3" w15:restartNumberingAfterBreak="0">
+  <w:abstractNum w:abstractNumId="3">
     <w:nsid w:val="304331FB"/>
     <w:multiLevelType w:val="hybridMultilevel"/>
     <w:tmpl w:val="6FC2EA2C"/>
@@ -996,7 +1045,7 @@
       </w:rPr>
     </w:lvl>
   </w:abstractNum>
-  <w:abstractNum w:abstractNumId="4" w15:restartNumberingAfterBreak="0">
+  <w:abstractNum w:abstractNumId="4">
     <w:nsid w:val="436A74A4"/>
     <w:multiLevelType w:val="multilevel"/>
     <w:tmpl w:val="2F401C80"/>
@@ -1109,7 +1158,7 @@
       </w:pPr>
     </w:lvl>
   </w:abstractNum>
-  <w:abstractNum w:abstractNumId="5" w15:restartNumberingAfterBreak="0">
+  <w:abstractNum w:abstractNumId="5">
     <w:nsid w:val="49C14827"/>
     <w:multiLevelType w:val="hybridMultilevel"/>
     <w:tmpl w:val="A87E7F06"/>
@@ -1200,7 +1249,7 @@
       </w:pPr>
     </w:lvl>
   </w:abstractNum>
-  <w:abstractNum w:abstractNumId="6" w15:restartNumberingAfterBreak="0">
+  <w:abstractNum w:abstractNumId="6">
     <w:nsid w:val="54BF6615"/>
     <w:multiLevelType w:val="hybridMultilevel"/>
     <w:tmpl w:val="1D941B0E"/>
@@ -1341,7 +1390,7 @@
       </w:rPr>
     </w:lvl>
   </w:abstractNum>
-  <w:abstractNum w:abstractNumId="7" w15:restartNumberingAfterBreak="0">
+  <w:abstractNum w:abstractNumId="7">
     <w:nsid w:val="5ED137DC"/>
     <w:multiLevelType w:val="hybridMultilevel"/>
     <w:tmpl w:val="5E1A7D24"/>
@@ -1482,7 +1531,7 @@
       </w:rPr>
     </w:lvl>
   </w:abstractNum>
-  <w:abstractNum w:abstractNumId="8" w15:restartNumberingAfterBreak="0">
+  <w:abstractNum w:abstractNumId="8">
     <w:nsid w:val="5F4D47D9"/>
     <w:multiLevelType w:val="hybridMultilevel"/>
     <w:tmpl w:val="041AD390"/>
@@ -1623,7 +1672,7 @@
       </w:rPr>
     </w:lvl>
   </w:abstractNum>
-  <w:abstractNum w:abstractNumId="9" w15:restartNumberingAfterBreak="0">
+  <w:abstractNum w:abstractNumId="9">
     <w:nsid w:val="61F0067C"/>
     <w:multiLevelType w:val="hybridMultilevel"/>
     <w:tmpl w:val="FEA811EC"/>
@@ -1770,7 +1819,7 @@
 </file>
 
 <file path=word/styles.xml><?xml version="1.0" encoding="utf-8"?>
-<w:styles xmlns:mc="http://schemas.openxmlformats.org/markup-compatibility/2006" xmlns:r="http://schemas.openxmlformats.org/officeDocument/2006/relationships" xmlns:w="http://schemas.openxmlformats.org/wordprocessingml/2006/main" xmlns:w14="http://schemas.microsoft.com/office/word/2010/wordml" xmlns:w15="http://schemas.microsoft.com/office/word/2012/wordml" xmlns:w16se="http://schemas.microsoft.com/office/word/2015/wordml/symex" mc:Ignorable="w14 w15 w16se">
+<w:styles xmlns:mc="http://schemas.openxmlformats.org/markup-compatibility/2006" xmlns:r="http://schemas.openxmlformats.org/officeDocument/2006/relationships" xmlns:w="http://schemas.openxmlformats.org/wordprocessingml/2006/main" xmlns:w14="http://schemas.microsoft.com/office/word/2010/wordml" mc:Ignorable="w14">
   <w:docDefaults>
     <w:rPrDefault>
       <w:rPr>
@@ -1786,378 +1835,144 @@
       </w:pPr>
     </w:pPrDefault>
   </w:docDefaults>
-  <w:latentStyles w:defLockedState="0" w:defUIPriority="99" w:defSemiHidden="0" w:defUnhideWhenUsed="0" w:defQFormat="0" w:count="371">
-    <w:lsdException w:name="Normal" w:uiPriority="0" w:qFormat="1"/>
-    <w:lsdException w:name="heading 1" w:uiPriority="9" w:qFormat="1"/>
-    <w:lsdException w:name="heading 2" w:semiHidden="1" w:uiPriority="9" w:unhideWhenUsed="1" w:qFormat="1"/>
-    <w:lsdException w:name="heading 3" w:semiHidden="1" w:uiPriority="9" w:unhideWhenUsed="1" w:qFormat="1"/>
-    <w:lsdException w:name="heading 4" w:semiHidden="1" w:uiPriority="9" w:unhideWhenUsed="1" w:qFormat="1"/>
-    <w:lsdException w:name="heading 5" w:semiHidden="1" w:uiPriority="9" w:unhideWhenUsed="1" w:qFormat="1"/>
-    <w:lsdException w:name="heading 6" w:semiHidden="1" w:uiPriority="9" w:unhideWhenUsed="1" w:qFormat="1"/>
-    <w:lsdException w:name="heading 7" w:semiHidden="1" w:uiPriority="9" w:unhideWhenUsed="1" w:qFormat="1"/>
-    <w:lsdException w:name="heading 8" w:semiHidden="1" w:uiPriority="9" w:unhideWhenUsed="1" w:qFormat="1"/>
-    <w:lsdException w:name="heading 9" w:semiHidden="1" w:uiPriority="9" w:unhideWhenUsed="1" w:qFormat="1"/>
-    <w:lsdException w:name="index 1" w:semiHidden="1" w:unhideWhenUsed="1"/>
-    <w:lsdException w:name="index 2" w:semiHidden="1" w:unhideWhenUsed="1"/>
-    <w:lsdException w:name="index 3" w:semiHidden="1" w:unhideWhenUsed="1"/>
-    <w:lsdException w:name="index 4" w:semiHidden="1" w:unhideWhenUsed="1"/>
-    <w:lsdException w:name="index 5" w:semiHidden="1" w:unhideWhenUsed="1"/>
-    <w:lsdException w:name="index 6" w:semiHidden="1" w:unhideWhenUsed="1"/>
-    <w:lsdException w:name="index 7" w:semiHidden="1" w:unhideWhenUsed="1"/>
-    <w:lsdException w:name="index 8" w:semiHidden="1" w:unhideWhenUsed="1"/>
-    <w:lsdException w:name="index 9" w:semiHidden="1" w:unhideWhenUsed="1"/>
-    <w:lsdException w:name="toc 1" w:semiHidden="1" w:uiPriority="39" w:unhideWhenUsed="1"/>
-    <w:lsdException w:name="toc 2" w:semiHidden="1" w:uiPriority="39" w:unhideWhenUsed="1"/>
-    <w:lsdException w:name="toc 3" w:semiHidden="1" w:uiPriority="39" w:unhideWhenUsed="1"/>
-    <w:lsdException w:name="toc 4" w:semiHidden="1" w:uiPriority="39" w:unhideWhenUsed="1"/>
-    <w:lsdException w:name="toc 5" w:semiHidden="1" w:uiPriority="39" w:unhideWhenUsed="1"/>
-    <w:lsdException w:name="toc 6" w:semiHidden="1" w:uiPriority="39" w:unhideWhenUsed="1"/>
-    <w:lsdException w:name="toc 7" w:semiHidden="1" w:uiPriority="39" w:unhideWhenUsed="1"/>
-    <w:lsdException w:name="toc 8" w:semiHidden="1" w:uiPriority="39" w:unhideWhenUsed="1"/>
-    <w:lsdException w:name="toc 9" w:semiHidden="1" w:uiPriority="39" w:unhideWhenUsed="1"/>
-    <w:lsdException w:name="Normal Indent" w:semiHidden="1" w:unhideWhenUsed="1"/>
-    <w:lsdException w:name="footnote text" w:semiHidden="1" w:unhideWhenUsed="1"/>
-    <w:lsdException w:name="annotation text" w:semiHidden="1" w:unhideWhenUsed="1"/>
-    <w:lsdException w:name="header" w:semiHidden="1" w:unhideWhenUsed="1"/>
-    <w:lsdException w:name="footer" w:semiHidden="1" w:unhideWhenUsed="1"/>
-    <w:lsdException w:name="index heading" w:semiHidden="1" w:unhideWhenUsed="1"/>
-    <w:lsdException w:name="caption" w:semiHidden="1" w:uiPriority="35" w:unhideWhenUsed="1" w:qFormat="1"/>
-    <w:lsdException w:name="table of figures" w:semiHidden="1" w:unhideWhenUsed="1"/>
-    <w:lsdException w:name="envelope address" w:semiHidden="1" w:unhideWhenUsed="1"/>
-    <w:lsdException w:name="envelope return" w:semiHidden="1" w:unhideWhenUsed="1"/>
-    <w:lsdException w:name="footnote reference" w:semiHidden="1" w:unhideWhenUsed="1"/>
-    <w:lsdException w:name="annotation reference" w:semiHidden="1" w:unhideWhenUsed="1"/>
-    <w:lsdException w:name="line number" w:semiHidden="1" w:unhideWhenUsed="1"/>
-    <w:lsdException w:name="page number" w:semiHidden="1" w:unhideWhenUsed="1"/>
-    <w:lsdException w:name="endnote reference" w:semiHidden="1" w:unhideWhenUsed="1"/>
-    <w:lsdException w:name="endnote text" w:semiHidden="1" w:unhideWhenUsed="1"/>
-    <w:lsdException w:name="table of authorities" w:semiHidden="1" w:unhideWhenUsed="1"/>
-    <w:lsdException w:name="macro" w:semiHidden="1" w:unhideWhenUsed="1"/>
-    <w:lsdException w:name="toa heading" w:semiHidden="1" w:unhideWhenUsed="1"/>
-    <w:lsdException w:name="List" w:semiHidden="1" w:unhideWhenUsed="1"/>
-    <w:lsdException w:name="List Bullet" w:semiHidden="1" w:unhideWhenUsed="1"/>
-    <w:lsdException w:name="List Number" w:semiHidden="1" w:unhideWhenUsed="1"/>
-    <w:lsdException w:name="List 2" w:semiHidden="1" w:unhideWhenUsed="1"/>
-    <w:lsdException w:name="List 3" w:semiHidden="1" w:unhideWhenUsed="1"/>
-    <w:lsdException w:name="List 4" w:semiHidden="1" w:unhideWhenUsed="1"/>
-    <w:lsdException w:name="List 5" w:semiHidden="1" w:unhideWhenUsed="1"/>
-    <w:lsdException w:name="List Bullet 2" w:semiHidden="1" w:unhideWhenUsed="1"/>
-    <w:lsdException w:name="List Bullet 3" w:semiHidden="1" w:unhideWhenUsed="1"/>
-    <w:lsdException w:name="List Bullet 4" w:semiHidden="1" w:unhideWhenUsed="1"/>
-    <w:lsdException w:name="List Bullet 5" w:semiHidden="1" w:unhideWhenUsed="1"/>
-    <w:lsdException w:name="List Number 2" w:semiHidden="1" w:unhideWhenUsed="1"/>
-    <w:lsdException w:name="List Number 3" w:semiHidden="1" w:unhideWhenUsed="1"/>
-    <w:lsdException w:name="List Number 4" w:semiHidden="1" w:unhideWhenUsed="1"/>
-    <w:lsdException w:name="List Number 5" w:semiHidden="1" w:unhideWhenUsed="1"/>
-    <w:lsdException w:name="Title" w:uiPriority="10" w:qFormat="1"/>
-    <w:lsdException w:name="Closing" w:semiHidden="1" w:unhideWhenUsed="1"/>
-    <w:lsdException w:name="Signature" w:semiHidden="1" w:unhideWhenUsed="1"/>
-    <w:lsdException w:name="Default Paragraph Font" w:semiHidden="1" w:uiPriority="1" w:unhideWhenUsed="1"/>
-    <w:lsdException w:name="Body Text" w:semiHidden="1" w:unhideWhenUsed="1"/>
-    <w:lsdException w:name="Body Text Indent" w:semiHidden="1" w:unhideWhenUsed="1"/>
-    <w:lsdException w:name="List Continue" w:semiHidden="1" w:unhideWhenUsed="1"/>
-    <w:lsdException w:name="List Continue 2" w:semiHidden="1" w:unhideWhenUsed="1"/>
-    <w:lsdException w:name="List Continue 3" w:semiHidden="1" w:unhideWhenUsed="1"/>
-    <w:lsdException w:name="List Continue 4" w:semiHidden="1" w:unhideWhenUsed="1"/>
-    <w:lsdException w:name="List Continue 5" w:semiHidden="1" w:unhideWhenUsed="1"/>
-    <w:lsdException w:name="Message Header" w:semiHidden="1" w:unhideWhenUsed="1"/>
-    <w:lsdException w:name="Subtitle" w:uiPriority="11" w:qFormat="1"/>
-    <w:lsdException w:name="Salutation" w:semiHidden="1" w:unhideWhenUsed="1"/>
-    <w:lsdException w:name="Date" w:semiHidden="1" w:unhideWhenUsed="1"/>
-    <w:lsdException w:name="Body Text First Indent" w:semiHidden="1" w:unhideWhenUsed="1"/>
-    <w:lsdException w:name="Body Text First Indent 2" w:semiHidden="1" w:unhideWhenUsed="1"/>
-    <w:lsdException w:name="Note Heading" w:semiHidden="1" w:unhideWhenUsed="1"/>
-    <w:lsdException w:name="Body Text 2" w:semiHidden="1" w:unhideWhenUsed="1"/>
-    <w:lsdException w:name="Body Text 3" w:semiHidden="1" w:unhideWhenUsed="1"/>
-    <w:lsdException w:name="Body Text Indent 2" w:semiHidden="1" w:unhideWhenUsed="1"/>
-    <w:lsdException w:name="Body Text Indent 3" w:semiHidden="1" w:unhideWhenUsed="1"/>
-    <w:lsdException w:name="Block Text" w:semiHidden="1" w:unhideWhenUsed="1"/>
-    <w:lsdException w:name="Hyperlink" w:semiHidden="1" w:unhideWhenUsed="1"/>
-    <w:lsdException w:name="FollowedHyperlink" w:semiHidden="1" w:unhideWhenUsed="1"/>
-    <w:lsdException w:name="Strong" w:uiPriority="22" w:qFormat="1"/>
-    <w:lsdException w:name="Emphasis" w:uiPriority="20" w:qFormat="1"/>
-    <w:lsdException w:name="Document Map" w:semiHidden="1" w:unhideWhenUsed="1"/>
-    <w:lsdException w:name="Plain Text" w:semiHidden="1" w:unhideWhenUsed="1"/>
-    <w:lsdException w:name="E-mail Signature" w:semiHidden="1" w:unhideWhenUsed="1"/>
-    <w:lsdException w:name="HTML Top of Form" w:semiHidden="1" w:unhideWhenUsed="1"/>
-    <w:lsdException w:name="HTML Bottom of Form" w:semiHidden="1" w:unhideWhenUsed="1"/>
-    <w:lsdException w:name="Normal (Web)" w:semiHidden="1" w:unhideWhenUsed="1"/>
-    <w:lsdException w:name="HTML Acronym" w:semiHidden="1" w:unhideWhenUsed="1"/>
-    <w:lsdException w:name="HTML Address" w:semiHidden="1" w:unhideWhenUsed="1"/>
-    <w:lsdException w:name="HTML Cite" w:semiHidden="1" w:unhideWhenUsed="1"/>
-    <w:lsdException w:name="HTML Code" w:semiHidden="1" w:unhideWhenUsed="1"/>
-    <w:lsdException w:name="HTML Definition" w:semiHidden="1" w:unhideWhenUsed="1"/>
-    <w:lsdException w:name="HTML Keyboard" w:semiHidden="1" w:unhideWhenUsed="1"/>
-    <w:lsdException w:name="HTML Preformatted" w:semiHidden="1" w:unhideWhenUsed="1"/>
-    <w:lsdException w:name="HTML Sample" w:semiHidden="1" w:unhideWhenUsed="1"/>
-    <w:lsdException w:name="HTML Typewriter" w:semiHidden="1" w:unhideWhenUsed="1"/>
-    <w:lsdException w:name="HTML Variable" w:semiHidden="1" w:unhideWhenUsed="1"/>
-    <w:lsdException w:name="Normal Table" w:semiHidden="1" w:unhideWhenUsed="1"/>
-    <w:lsdException w:name="annotation subject" w:semiHidden="1" w:unhideWhenUsed="1"/>
-    <w:lsdException w:name="No List" w:semiHidden="1" w:unhideWhenUsed="1"/>
-    <w:lsdException w:name="Outline List 1" w:semiHidden="1" w:unhideWhenUsed="1"/>
-    <w:lsdException w:name="Outline List 2" w:semiHidden="1" w:unhideWhenUsed="1"/>
-    <w:lsdException w:name="Outline List 3" w:semiHidden="1" w:unhideWhenUsed="1"/>
-    <w:lsdException w:name="Table Simple 1" w:semiHidden="1" w:unhideWhenUsed="1"/>
-    <w:lsdException w:name="Table Simple 2" w:semiHidden="1" w:unhideWhenUsed="1"/>
-    <w:lsdException w:name="Table Simple 3" w:semiHidden="1" w:unhideWhenUsed="1"/>
-    <w:lsdException w:name="Table Classic 1" w:semiHidden="1" w:unhideWhenUsed="1"/>
-    <w:lsdException w:name="Table Classic 2" w:semiHidden="1" w:unhideWhenUsed="1"/>
-    <w:lsdException w:name="Table Classic 3" w:semiHidden="1" w:unhideWhenUsed="1"/>
-    <w:lsdException w:name="Table Classic 4" w:semiHidden="1" w:unhideWhenUsed="1"/>
-    <w:lsdException w:name="Table Colorful 1" w:semiHidden="1" w:unhideWhenUsed="1"/>
-    <w:lsdException w:name="Table Colorful 2" w:semiHidden="1" w:unhideWhenUsed="1"/>
-    <w:lsdException w:name="Table Colorful 3" w:semiHidden="1" w:unhideWhenUsed="1"/>
-    <w:lsdException w:name="Table Columns 1" w:semiHidden="1" w:unhideWhenUsed="1"/>
-    <w:lsdException w:name="Table Columns 2" w:semiHidden="1" w:unhideWhenUsed="1"/>
-    <w:lsdException w:name="Table Columns 3" w:semiHidden="1" w:unhideWhenUsed="1"/>
-    <w:lsdException w:name="Table Columns 4" w:semiHidden="1" w:unhideWhenUsed="1"/>
-    <w:lsdException w:name="Table Columns 5" w:semiHidden="1" w:unhideWhenUsed="1"/>
-    <w:lsdException w:name="Table Grid 1" w:semiHidden="1" w:unhideWhenUsed="1"/>
-    <w:lsdException w:name="Table Grid 2" w:semiHidden="1" w:unhideWhenUsed="1"/>
-    <w:lsdException w:name="Table Grid 3" w:semiHidden="1" w:unhideWhenUsed="1"/>
-    <w:lsdException w:name="Table Grid 4" w:semiHidden="1" w:unhideWhenUsed="1"/>
-    <w:lsdException w:name="Table Grid 5" w:semiHidden="1" w:unhideWhenUsed="1"/>
-    <w:lsdException w:name="Table Grid 6" w:semiHidden="1" w:unhideWhenUsed="1"/>
-    <w:lsdException w:name="Table Grid 7" w:semiHidden="1" w:unhideWhenUsed="1"/>
-    <w:lsdException w:name="Table Grid 8" w:semiHidden="1" w:unhideWhenUsed="1"/>
-    <w:lsdException w:name="Table List 1" w:semiHidden="1" w:unhideWhenUsed="1"/>
-    <w:lsdException w:name="Table List 2" w:semiHidden="1" w:unhideWhenUsed="1"/>
-    <w:lsdException w:name="Table List 3" w:semiHidden="1" w:unhideWhenUsed="1"/>
-    <w:lsdException w:name="Table List 4" w:semiHidden="1" w:unhideWhenUsed="1"/>
-    <w:lsdException w:name="Table List 5" w:semiHidden="1" w:unhideWhenUsed="1"/>
-    <w:lsdException w:name="Table List 6" w:semiHidden="1" w:unhideWhenUsed="1"/>
-    <w:lsdException w:name="Table List 7" w:semiHidden="1" w:unhideWhenUsed="1"/>
-    <w:lsdException w:name="Table List 8" w:semiHidden="1" w:unhideWhenUsed="1"/>
-    <w:lsdException w:name="Table 3D effects 1" w:semiHidden="1" w:unhideWhenUsed="1"/>
-    <w:lsdException w:name="Table 3D effects 2" w:semiHidden="1" w:unhideWhenUsed="1"/>
-    <w:lsdException w:name="Table 3D effects 3" w:semiHidden="1" w:unhideWhenUsed="1"/>
-    <w:lsdException w:name="Table Contemporary" w:semiHidden="1" w:unhideWhenUsed="1"/>
-    <w:lsdException w:name="Table Elegant" w:semiHidden="1" w:unhideWhenUsed="1"/>
-    <w:lsdException w:name="Table Professional" w:semiHidden="1" w:unhideWhenUsed="1"/>
-    <w:lsdException w:name="Table Subtle 1" w:semiHidden="1" w:unhideWhenUsed="1"/>
-    <w:lsdException w:name="Table Subtle 2" w:semiHidden="1" w:unhideWhenUsed="1"/>
-    <w:lsdException w:name="Table Web 1" w:semiHidden="1" w:unhideWhenUsed="1"/>
-    <w:lsdException w:name="Table Web 2" w:semiHidden="1" w:unhideWhenUsed="1"/>
-    <w:lsdException w:name="Table Web 3" w:semiHidden="1" w:unhideWhenUsed="1"/>
-    <w:lsdException w:name="Balloon Text" w:semiHidden="1" w:unhideWhenUsed="1"/>
-    <w:lsdException w:name="Table Grid" w:uiPriority="59"/>
-    <w:lsdException w:name="Table Theme" w:semiHidden="1" w:unhideWhenUsed="1"/>
-    <w:lsdException w:name="Placeholder Text" w:semiHidden="1"/>
-    <w:lsdException w:name="No Spacing" w:uiPriority="1" w:qFormat="1"/>
-    <w:lsdException w:name="Light Shading" w:uiPriority="60"/>
-    <w:lsdException w:name="Light List" w:uiPriority="61"/>
-    <w:lsdException w:name="Light Grid" w:uiPriority="62"/>
-    <w:lsdException w:name="Medium Shading 1" w:uiPriority="63"/>
-    <w:lsdException w:name="Medium Shading 2" w:uiPriority="64"/>
-    <w:lsdException w:name="Medium List 1" w:uiPriority="65"/>
-    <w:lsdException w:name="Medium List 2" w:uiPriority="66"/>
-    <w:lsdException w:name="Medium Grid 1" w:uiPriority="67"/>
-    <w:lsdException w:name="Medium Grid 2" w:uiPriority="68"/>
-    <w:lsdException w:name="Medium Grid 3" w:uiPriority="69"/>
-    <w:lsdException w:name="Dark List" w:uiPriority="70"/>
-    <w:lsdException w:name="Colorful Shading" w:uiPriority="71"/>
-    <w:lsdException w:name="Colorful List" w:uiPriority="72"/>
-    <w:lsdException w:name="Colorful Grid" w:uiPriority="73"/>
-    <w:lsdException w:name="Light Shading Accent 1" w:uiPriority="60"/>
-    <w:lsdException w:name="Light List Accent 1" w:uiPriority="61"/>
-    <w:lsdException w:name="Light Grid Accent 1" w:uiPriority="62"/>
-    <w:lsdException w:name="Medium Shading 1 Accent 1" w:uiPriority="63"/>
-    <w:lsdException w:name="Medium Shading 2 Accent 1" w:uiPriority="64"/>
-    <w:lsdException w:name="Medium List 1 Accent 1" w:uiPriority="65"/>
-    <w:lsdException w:name="Revision" w:semiHidden="1"/>
-    <w:lsdException w:name="List Paragraph" w:uiPriority="34" w:qFormat="1"/>
-    <w:lsdException w:name="Quote" w:uiPriority="29" w:qFormat="1"/>
-    <w:lsdException w:name="Intense Quote" w:uiPriority="30" w:qFormat="1"/>
-    <w:lsdException w:name="Medium List 2 Accent 1" w:uiPriority="66"/>
-    <w:lsdException w:name="Medium Grid 1 Accent 1" w:uiPriority="67"/>
-    <w:lsdException w:name="Medium Grid 2 Accent 1" w:uiPriority="68"/>
-    <w:lsdException w:name="Medium Grid 3 Accent 1" w:uiPriority="69"/>
-    <w:lsdException w:name="Dark List Accent 1" w:uiPriority="70"/>
-    <w:lsdException w:name="Colorful Shading Accent 1" w:uiPriority="71"/>
-    <w:lsdException w:name="Colorful List Accent 1" w:uiPriority="72"/>
-    <w:lsdException w:name="Colorful Grid Accent 1" w:uiPriority="73"/>
-    <w:lsdException w:name="Light Shading Accent 2" w:uiPriority="60"/>
-    <w:lsdException w:name="Light List Accent 2" w:uiPriority="61"/>
-    <w:lsdException w:name="Light Grid Accent 2" w:uiPriority="62"/>
-    <w:lsdException w:name="Medium Shading 1 Accent 2" w:uiPriority="63"/>
-    <w:lsdException w:name="Medium Shading 2 Accent 2" w:uiPriority="64"/>
-    <w:lsdException w:name="Medium List 1 Accent 2" w:uiPriority="65"/>
-    <w:lsdException w:name="Medium List 2 Accent 2" w:uiPriority="66"/>
-    <w:lsdException w:name="Medium Grid 1 Accent 2" w:uiPriority="67"/>
-    <w:lsdException w:name="Medium Grid 2 Accent 2" w:uiPriority="68"/>
-    <w:lsdException w:name="Medium Grid 3 Accent 2" w:uiPriority="69"/>
-    <w:lsdException w:name="Dark List Accent 2" w:uiPriority="70"/>
-    <w:lsdException w:name="Colorful Shading Accent 2" w:uiPriority="71"/>
-    <w:lsdException w:name="Colorful List Accent 2" w:uiPriority="72"/>
-    <w:lsdException w:name="Colorful Grid Accent 2" w:uiPriority="73"/>
-    <w:lsdException w:name="Light Shading Accent 3" w:uiPriority="60"/>
-    <w:lsdException w:name="Light List Accent 3" w:uiPriority="61"/>
-    <w:lsdException w:name="Light Grid Accent 3" w:uiPriority="62"/>
-    <w:lsdException w:name="Medium Shading 1 Accent 3" w:uiPriority="63"/>
-    <w:lsdException w:name="Medium Shading 2 Accent 3" w:uiPriority="64"/>
-    <w:lsdException w:name="Medium List 1 Accent 3" w:uiPriority="65"/>
-    <w:lsdException w:name="Medium List 2 Accent 3" w:uiPriority="66"/>
-    <w:lsdException w:name="Medium Grid 1 Accent 3" w:uiPriority="67"/>
-    <w:lsdException w:name="Medium Grid 2 Accent 3" w:uiPriority="68"/>
-    <w:lsdException w:name="Medium Grid 3 Accent 3" w:uiPriority="69"/>
-    <w:lsdException w:name="Dark List Accent 3" w:uiPriority="70"/>
-    <w:lsdException w:name="Colorful Shading Accent 3" w:uiPriority="71"/>
-    <w:lsdException w:name="Colorful List Accent 3" w:uiPriority="72"/>
-    <w:lsdException w:name="Colorful Grid Accent 3" w:uiPriority="73"/>
-    <w:lsdException w:name="Light Shading Accent 4" w:uiPriority="60"/>
-    <w:lsdException w:name="Light List Accent 4" w:uiPriority="61"/>
-    <w:lsdException w:name="Light Grid Accent 4" w:uiPriority="62"/>
-    <w:lsdException w:name="Medium Shading 1 Accent 4" w:uiPriority="63"/>
-    <w:lsdException w:name="Medium Shading 2 Accent 4" w:uiPriority="64"/>
-    <w:lsdException w:name="Medium List 1 Accent 4" w:uiPriority="65"/>
-    <w:lsdException w:name="Medium List 2 Accent 4" w:uiPriority="66"/>
-    <w:lsdException w:name="Medium Grid 1 Accent 4" w:uiPriority="67"/>
-    <w:lsdException w:name="Medium Grid 2 Accent 4" w:uiPriority="68"/>
-    <w:lsdException w:name="Medium Grid 3 Accent 4" w:uiPriority="69"/>
-    <w:lsdException w:name="Dark List Accent 4" w:uiPriority="70"/>
-    <w:lsdException w:name="Colorful Shading Accent 4" w:uiPriority="71"/>
-    <w:lsdException w:name="Colorful List Accent 4" w:uiPriority="72"/>
-    <w:lsdException w:name="Colorful Grid Accent 4" w:uiPriority="73"/>
-    <w:lsdException w:name="Light Shading Accent 5" w:uiPriority="60"/>
-    <w:lsdException w:name="Light List Accent 5" w:uiPriority="61"/>
-    <w:lsdException w:name="Light Grid Accent 5" w:uiPriority="62"/>
-    <w:lsdException w:name="Medium Shading 1 Accent 5" w:uiPriority="63"/>
-    <w:lsdException w:name="Medium Shading 2 Accent 5" w:uiPriority="64"/>
-    <w:lsdException w:name="Medium List 1 Accent 5" w:uiPriority="65"/>
-    <w:lsdException w:name="Medium List 2 Accent 5" w:uiPriority="66"/>
-    <w:lsdException w:name="Medium Grid 1 Accent 5" w:uiPriority="67"/>
-    <w:lsdException w:name="Medium Grid 2 Accent 5" w:uiPriority="68"/>
-    <w:lsdException w:name="Medium Grid 3 Accent 5" w:uiPriority="69"/>
-    <w:lsdException w:name="Dark List Accent 5" w:uiPriority="70"/>
-    <w:lsdException w:name="Colorful Shading Accent 5" w:uiPriority="71"/>
-    <w:lsdException w:name="Colorful List Accent 5" w:uiPriority="72"/>
-    <w:lsdException w:name="Colorful Grid Accent 5" w:uiPriority="73"/>
-    <w:lsdException w:name="Light Shading Accent 6" w:uiPriority="60"/>
-    <w:lsdException w:name="Light List Accent 6" w:uiPriority="61"/>
-    <w:lsdException w:name="Light Grid Accent 6" w:uiPriority="62"/>
-    <w:lsdException w:name="Medium Shading 1 Accent 6" w:uiPriority="63"/>
-    <w:lsdException w:name="Medium Shading 2 Accent 6" w:uiPriority="64"/>
-    <w:lsdException w:name="Medium List 1 Accent 6" w:uiPriority="65"/>
-    <w:lsdException w:name="Medium List 2 Accent 6" w:uiPriority="66"/>
-    <w:lsdException w:name="Medium Grid 1 Accent 6" w:uiPriority="67"/>
-    <w:lsdException w:name="Medium Grid 2 Accent 6" w:uiPriority="68"/>
-    <w:lsdException w:name="Medium Grid 3 Accent 6" w:uiPriority="69"/>
-    <w:lsdException w:name="Dark List Accent 6" w:uiPriority="70"/>
-    <w:lsdException w:name="Colorful Shading Accent 6" w:uiPriority="71"/>
-    <w:lsdException w:name="Colorful List Accent 6" w:uiPriority="72"/>
-    <w:lsdException w:name="Colorful Grid Accent 6" w:uiPriority="73"/>
-    <w:lsdException w:name="Subtle Emphasis" w:uiPriority="19" w:qFormat="1"/>
-    <w:lsdException w:name="Intense Emphasis" w:uiPriority="21" w:qFormat="1"/>
-    <w:lsdException w:name="Subtle Reference" w:uiPriority="31" w:qFormat="1"/>
-    <w:lsdException w:name="Intense Reference" w:uiPriority="32" w:qFormat="1"/>
-    <w:lsdException w:name="Book Title" w:uiPriority="33" w:qFormat="1"/>
-    <w:lsdException w:name="Bibliography" w:semiHidden="1" w:uiPriority="37" w:unhideWhenUsed="1"/>
-    <w:lsdException w:name="TOC Heading" w:semiHidden="1" w:uiPriority="39" w:unhideWhenUsed="1" w:qFormat="1"/>
-    <w:lsdException w:name="Plain Table 1" w:uiPriority="41"/>
-    <w:lsdException w:name="Plain Table 2" w:uiPriority="42"/>
-    <w:lsdException w:name="Plain Table 3" w:uiPriority="43"/>
-    <w:lsdException w:name="Plain Table 4" w:uiPriority="44"/>
-    <w:lsdException w:name="Plain Table 5" w:uiPriority="45"/>
-    <w:lsdException w:name="Grid Table Light" w:uiPriority="40"/>
-    <w:lsdException w:name="Grid Table 1 Light" w:uiPriority="46"/>
-    <w:lsdException w:name="Grid Table 2" w:uiPriority="47"/>
-    <w:lsdException w:name="Grid Table 3" w:uiPriority="48"/>
-    <w:lsdException w:name="Grid Table 4" w:uiPriority="49"/>
-    <w:lsdException w:name="Grid Table 5 Dark" w:uiPriority="50"/>
-    <w:lsdException w:name="Grid Table 6 Colorful" w:uiPriority="51"/>
-    <w:lsdException w:name="Grid Table 7 Colorful" w:uiPriority="52"/>
-    <w:lsdException w:name="Grid Table 1 Light Accent 1" w:uiPriority="46"/>
-    <w:lsdException w:name="Grid Table 2 Accent 1" w:uiPriority="47"/>
-    <w:lsdException w:name="Grid Table 3 Accent 1" w:uiPriority="48"/>
-    <w:lsdException w:name="Grid Table 4 Accent 1" w:uiPriority="49"/>
-    <w:lsdException w:name="Grid Table 5 Dark Accent 1" w:uiPriority="50"/>
-    <w:lsdException w:name="Grid Table 6 Colorful Accent 1" w:uiPriority="51"/>
-    <w:lsdException w:name="Grid Table 7 Colorful Accent 1" w:uiPriority="52"/>
-    <w:lsdException w:name="Grid Table 1 Light Accent 2" w:uiPriority="46"/>
-    <w:lsdException w:name="Grid Table 2 Accent 2" w:uiPriority="47"/>
-    <w:lsdException w:name="Grid Table 3 Accent 2" w:uiPriority="48"/>
-    <w:lsdException w:name="Grid Table 4 Accent 2" w:uiPriority="49"/>
-    <w:lsdException w:name="Grid Table 5 Dark Accent 2" w:uiPriority="50"/>
-    <w:lsdException w:name="Grid Table 6 Colorful Accent 2" w:uiPriority="51"/>
-    <w:lsdException w:name="Grid Table 7 Colorful Accent 2" w:uiPriority="52"/>
-    <w:lsdException w:name="Grid Table 1 Light Accent 3" w:uiPriority="46"/>
-    <w:lsdException w:name="Grid Table 2 Accent 3" w:uiPriority="47"/>
-    <w:lsdException w:name="Grid Table 3 Accent 3" w:uiPriority="48"/>
-    <w:lsdException w:name="Grid Table 4 Accent 3" w:uiPriority="49"/>
-    <w:lsdException w:name="Grid Table 5 Dark Accent 3" w:uiPriority="50"/>
-    <w:lsdException w:name="Grid Table 6 Colorful Accent 3" w:uiPriority="51"/>
-    <w:lsdException w:name="Grid Table 7 Colorful Accent 3" w:uiPriority="52"/>
-    <w:lsdException w:name="Grid Table 1 Light Accent 4" w:uiPriority="46"/>
-    <w:lsdException w:name="Grid Table 2 Accent 4" w:uiPriority="47"/>
-    <w:lsdException w:name="Grid Table 3 Accent 4" w:uiPriority="48"/>
-    <w:lsdException w:name="Grid Table 4 Accent 4" w:uiPriority="49"/>
-    <w:lsdException w:name="Grid Table 5 Dark Accent 4" w:uiPriority="50"/>
-    <w:lsdException w:name="Grid Table 6 Colorful Accent 4" w:uiPriority="51"/>
-    <w:lsdException w:name="Grid Table 7 Colorful Accent 4" w:uiPriority="52"/>
-    <w:lsdException w:name="Grid Table 1 Light Accent 5" w:uiPriority="46"/>
-    <w:lsdException w:name="Grid Table 2 Accent 5" w:uiPriority="47"/>
-    <w:lsdException w:name="Grid Table 3 Accent 5" w:uiPriority="48"/>
-    <w:lsdException w:name="Grid Table 4 Accent 5" w:uiPriority="49"/>
-    <w:lsdException w:name="Grid Table 5 Dark Accent 5" w:uiPriority="50"/>
-    <w:lsdException w:name="Grid Table 6 Colorful Accent 5" w:uiPriority="51"/>
-    <w:lsdException w:name="Grid Table 7 Colorful Accent 5" w:uiPriority="52"/>
-    <w:lsdException w:name="Grid Table 1 Light Accent 6" w:uiPriority="46"/>
-    <w:lsdException w:name="Grid Table 2 Accent 6" w:uiPriority="47"/>
-    <w:lsdException w:name="Grid Table 3 Accent 6" w:uiPriority="48"/>
-    <w:lsdException w:name="Grid Table 4 Accent 6" w:uiPriority="49"/>
-    <w:lsdException w:name="Grid Table 5 Dark Accent 6" w:uiPriority="50"/>
-    <w:lsdException w:name="Grid Table 6 Colorful Accent 6" w:uiPriority="51"/>
-    <w:lsdException w:name="Grid Table 7 Colorful Accent 6" w:uiPriority="52"/>
-    <w:lsdException w:name="List Table 1 Light" w:uiPriority="46"/>
-    <w:lsdException w:name="List Table 2" w:uiPriority="47"/>
-    <w:lsdException w:name="List Table 3" w:uiPriority="48"/>
-    <w:lsdException w:name="List Table 4" w:uiPriority="49"/>
-    <w:lsdException w:name="List Table 5 Dark" w:uiPriority="50"/>
-    <w:lsdException w:name="List Table 6 Colorful" w:uiPriority="51"/>
-    <w:lsdException w:name="List Table 7 Colorful" w:uiPriority="52"/>
-    <w:lsdException w:name="List Table 1 Light Accent 1" w:uiPriority="46"/>
-    <w:lsdException w:name="List Table 2 Accent 1" w:uiPriority="47"/>
-    <w:lsdException w:name="List Table 3 Accent 1" w:uiPriority="48"/>
-    <w:lsdException w:name="List Table 4 Accent 1" w:uiPriority="49"/>
-    <w:lsdException w:name="List Table 5 Dark Accent 1" w:uiPriority="50"/>
-    <w:lsdException w:name="List Table 6 Colorful Accent 1" w:uiPriority="51"/>
-    <w:lsdException w:name="List Table 7 Colorful Accent 1" w:uiPriority="52"/>
-    <w:lsdException w:name="List Table 1 Light Accent 2" w:uiPriority="46"/>
-    <w:lsdException w:name="List Table 2 Accent 2" w:uiPriority="47"/>
-    <w:lsdException w:name="List Table 3 Accent 2" w:uiPriority="48"/>
-    <w:lsdException w:name="List Table 4 Accent 2" w:uiPriority="49"/>
-    <w:lsdException w:name="List Table 5 Dark Accent 2" w:uiPriority="50"/>
-    <w:lsdException w:name="List Table 6 Colorful Accent 2" w:uiPriority="51"/>
-    <w:lsdException w:name="List Table 7 Colorful Accent 2" w:uiPriority="52"/>
-    <w:lsdException w:name="List Table 1 Light Accent 3" w:uiPriority="46"/>
-    <w:lsdException w:name="List Table 2 Accent 3" w:uiPriority="47"/>
-    <w:lsdException w:name="List Table 3 Accent 3" w:uiPriority="48"/>
-    <w:lsdException w:name="List Table 4 Accent 3" w:uiPriority="49"/>
-    <w:lsdException w:name="List Table 5 Dark Accent 3" w:uiPriority="50"/>
-    <w:lsdException w:name="List Table 6 Colorful Accent 3" w:uiPriority="51"/>
-    <w:lsdException w:name="List Table 7 Colorful Accent 3" w:uiPriority="52"/>
-    <w:lsdException w:name="List Table 1 Light Accent 4" w:uiPriority="46"/>
-    <w:lsdException w:name="List Table 2 Accent 4" w:uiPriority="47"/>
-    <w:lsdException w:name="List Table 3 Accent 4" w:uiPriority="48"/>
-    <w:lsdException w:name="List Table 4 Accent 4" w:uiPriority="49"/>
-    <w:lsdException w:name="List Table 5 Dark Accent 4" w:uiPriority="50"/>
-    <w:lsdException w:name="List Table 6 Colorful Accent 4" w:uiPriority="51"/>
-    <w:lsdException w:name="List Table 7 Colorful Accent 4" w:uiPriority="52"/>
-    <w:lsdException w:name="List Table 1 Light Accent 5" w:uiPriority="46"/>
-    <w:lsdException w:name="List Table 2 Accent 5" w:uiPriority="47"/>
-    <w:lsdException w:name="List Table 3 Accent 5" w:uiPriority="48"/>
-    <w:lsdException w:name="List Table 4 Accent 5" w:uiPriority="49"/>
-    <w:lsdException w:name="List Table 5 Dark Accent 5" w:uiPriority="50"/>
-    <w:lsdException w:name="List Table 6 Colorful Accent 5" w:uiPriority="51"/>
-    <w:lsdException w:name="List Table 7 Colorful Accent 5" w:uiPriority="52"/>
-    <w:lsdException w:name="List Table 1 Light Accent 6" w:uiPriority="46"/>
-    <w:lsdException w:name="List Table 2 Accent 6" w:uiPriority="47"/>
-    <w:lsdException w:name="List Table 3 Accent 6" w:uiPriority="48"/>
-    <w:lsdException w:name="List Table 4 Accent 6" w:uiPriority="49"/>
-    <w:lsdException w:name="List Table 5 Dark Accent 6" w:uiPriority="50"/>
-    <w:lsdException w:name="List Table 6 Colorful Accent 6" w:uiPriority="51"/>
-    <w:lsdException w:name="List Table 7 Colorful Accent 6" w:uiPriority="52"/>
+  <w:latentStyles w:defLockedState="0" w:defUIPriority="99" w:defSemiHidden="1" w:defUnhideWhenUsed="1" w:defQFormat="0" w:count="267">
+    <w:lsdException w:name="Normal" w:semiHidden="0" w:uiPriority="0" w:unhideWhenUsed="0" w:qFormat="1"/>
+    <w:lsdException w:name="heading 1" w:semiHidden="0" w:uiPriority="9" w:unhideWhenUsed="0" w:qFormat="1"/>
+    <w:lsdException w:name="heading 2" w:uiPriority="9" w:qFormat="1"/>
+    <w:lsdException w:name="heading 3" w:uiPriority="9" w:qFormat="1"/>
+    <w:lsdException w:name="heading 4" w:uiPriority="9" w:qFormat="1"/>
+    <w:lsdException w:name="heading 5" w:uiPriority="9" w:qFormat="1"/>
+    <w:lsdException w:name="heading 6" w:uiPriority="9" w:qFormat="1"/>
+    <w:lsdException w:name="heading 7" w:uiPriority="9" w:qFormat="1"/>
+    <w:lsdException w:name="heading 8" w:uiPriority="9" w:qFormat="1"/>
+    <w:lsdException w:name="heading 9" w:uiPriority="9" w:qFormat="1"/>
+    <w:lsdException w:name="toc 1" w:uiPriority="39"/>
+    <w:lsdException w:name="toc 2" w:uiPriority="39"/>
+    <w:lsdException w:name="toc 3" w:uiPriority="39"/>
+    <w:lsdException w:name="toc 4" w:uiPriority="39"/>
+    <w:lsdException w:name="toc 5" w:uiPriority="39"/>
+    <w:lsdException w:name="toc 6" w:uiPriority="39"/>
+    <w:lsdException w:name="toc 7" w:uiPriority="39"/>
+    <w:lsdException w:name="toc 8" w:uiPriority="39"/>
+    <w:lsdException w:name="toc 9" w:uiPriority="39"/>
+    <w:lsdException w:name="caption" w:uiPriority="35" w:qFormat="1"/>
+    <w:lsdException w:name="Title" w:semiHidden="0" w:uiPriority="10" w:unhideWhenUsed="0" w:qFormat="1"/>
+    <w:lsdException w:name="Default Paragraph Font" w:uiPriority="1"/>
+    <w:lsdException w:name="Subtitle" w:semiHidden="0" w:uiPriority="11" w:unhideWhenUsed="0" w:qFormat="1"/>
+    <w:lsdException w:name="Strong" w:semiHidden="0" w:uiPriority="22" w:unhideWhenUsed="0" w:qFormat="1"/>
+    <w:lsdException w:name="Emphasis" w:semiHidden="0" w:uiPriority="20" w:unhideWhenUsed="0" w:qFormat="1"/>
+    <w:lsdException w:name="Table Grid" w:semiHidden="0" w:uiPriority="59" w:unhideWhenUsed="0"/>
+    <w:lsdException w:name="Placeholder Text" w:unhideWhenUsed="0"/>
+    <w:lsdException w:name="No Spacing" w:semiHidden="0" w:uiPriority="1" w:unhideWhenUsed="0" w:qFormat="1"/>
+    <w:lsdException w:name="Light Shading" w:semiHidden="0" w:uiPriority="60" w:unhideWhenUsed="0"/>
+    <w:lsdException w:name="Light List" w:semiHidden="0" w:uiPriority="61" w:unhideWhenUsed="0"/>
+    <w:lsdException w:name="Light Grid" w:semiHidden="0" w:uiPriority="62" w:unhideWhenUsed="0"/>
+    <w:lsdException w:name="Medium Shading 1" w:semiHidden="0" w:uiPriority="63" w:unhideWhenUsed="0"/>
+    <w:lsdException w:name="Medium Shading 2" w:semiHidden="0" w:uiPriority="64" w:unhideWhenUsed="0"/>
+    <w:lsdException w:name="Medium List 1" w:semiHidden="0" w:uiPriority="65" w:unhideWhenUsed="0"/>
+    <w:lsdException w:name="Medium List 2" w:semiHidden="0" w:uiPriority="66" w:unhideWhenUsed="0"/>
+    <w:lsdException w:name="Medium Grid 1" w:semiHidden="0" w:uiPriority="67" w:unhideWhenUsed="0"/>
+    <w:lsdException w:name="Medium Grid 2" w:semiHidden="0" w:uiPriority="68" w:unhideWhenUsed="0"/>
+    <w:lsdException w:name="Medium Grid 3" w:semiHidden="0" w:uiPriority="69" w:unhideWhenUsed="0"/>
+    <w:lsdException w:name="Dark List" w:semiHidden="0" w:uiPriority="70" w:unhideWhenUsed="0"/>
+    <w:lsdException w:name="Colorful Shading" w:semiHidden="0" w:uiPriority="71" w:unhideWhenUsed="0"/>
+    <w:lsdException w:name="Colorful List" w:semiHidden="0" w:uiPriority="72" w:unhideWhenUsed="0"/>
+    <w:lsdException w:name="Colorful Grid" w:semiHidden="0" w:uiPriority="73" w:unhideWhenUsed="0"/>
+    <w:lsdException w:name="Light Shading Accent 1" w:semiHidden="0" w:uiPriority="60" w:unhideWhenUsed="0"/>
+    <w:lsdException w:name="Light List Accent 1" w:semiHidden="0" w:uiPriority="61" w:unhideWhenUsed="0"/>
+    <w:lsdException w:name="Light Grid Accent 1" w:semiHidden="0" w:uiPriority="62" w:unhideWhenUsed="0"/>
+    <w:lsdException w:name="Medium Shading 1 Accent 1" w:semiHidden="0" w:uiPriority="63" w:unhideWhenUsed="0"/>
+    <w:lsdException w:name="Medium Shading 2 Accent 1" w:semiHidden="0" w:uiPriority="64" w:unhideWhenUsed="0"/>
+    <w:lsdException w:name="Medium List 1 Accent 1" w:semiHidden="0" w:uiPriority="65" w:unhideWhenUsed="0"/>
+    <w:lsdException w:name="Revision" w:unhideWhenUsed="0"/>
+    <w:lsdException w:name="List Paragraph" w:semiHidden="0" w:uiPriority="34" w:unhideWhenUsed="0" w:qFormat="1"/>
+    <w:lsdException w:name="Quote" w:semiHidden="0" w:uiPriority="29" w:unhideWhenUsed="0" w:qFormat="1"/>
+    <w:lsdException w:name="Intense Quote" w:semiHidden="0" w:uiPriority="30" w:unhideWhenUsed="0" w:qFormat="1"/>
+    <w:lsdException w:name="Medium List 2 Accent 1" w:semiHidden="0" w:uiPriority="66" w:unhideWhenUsed="0"/>
+    <w:lsdException w:name="Medium Grid 1 Accent 1" w:semiHidden="0" w:uiPriority="67" w:unhideWhenUsed="0"/>
+    <w:lsdException w:name="Medium Grid 2 Accent 1" w:semiHidden="0" w:uiPriority="68" w:unhideWhenUsed="0"/>
+    <w:lsdException w:name="Medium Grid 3 Accent 1" w:semiHidden="0" w:uiPriority="69" w:unhideWhenUsed="0"/>
+    <w:lsdException w:name="Dark List Accent 1" w:semiHidden="0" w:uiPriority="70" w:unhideWhenUsed="0"/>
+    <w:lsdException w:name="Colorful Shading Accent 1" w:semiHidden="0" w:uiPriority="71" w:unhideWhenUsed="0"/>
+    <w:lsdException w:name="Colorful List Accent 1" w:semiHidden="0" w:uiPriority="72" w:unhideWhenUsed="0"/>
+    <w:lsdException w:name="Colorful Grid Accent 1" w:semiHidden="0" w:uiPriority="73" w:unhideWhenUsed="0"/>
+    <w:lsdException w:name="Light Shading Accent 2" w:semiHidden="0" w:uiPriority="60" w:unhideWhenUsed="0"/>
+    <w:lsdException w:name="Light List Accent 2" w:semiHidden="0" w:uiPriority="61" w:unhideWhenUsed="0"/>
+    <w:lsdException w:name="Light Grid Accent 2" w:semiHidden="0" w:uiPriority="62" w:unhideWhenUsed="0"/>
+    <w:lsdException w:name="Medium Shading 1 Accent 2" w:semiHidden="0" w:uiPriority="63" w:unhideWhenUsed="0"/>
+    <w:lsdException w:name="Medium Shading 2 Accent 2" w:semiHidden="0" w:uiPriority="64" w:unhideWhenUsed="0"/>
+    <w:lsdException w:name="Medium List 1 Accent 2" w:semiHidden="0" w:uiPriority="65" w:unhideWhenUsed="0"/>
+    <w:lsdException w:name="Medium List 2 Accent 2" w:semiHidden="0" w:uiPriority="66" w:unhideWhenUsed="0"/>
+    <w:lsdException w:name="Medium Grid 1 Accent 2" w:semiHidden="0" w:uiPriority="67" w:unhideWhenUsed="0"/>
+    <w:lsdException w:name="Medium Grid 2 Accent 2" w:semiHidden="0" w:uiPriority="68" w:unhideWhenUsed="0"/>
+    <w:lsdException w:name="Medium Grid 3 Accent 2" w:semiHidden="0" w:uiPriority="69" w:unhideWhenUsed="0"/>
+    <w:lsdException w:name="Dark List Accent 2" w:semiHidden="0" w:uiPriority="70" w:unhideWhenUsed="0"/>
+    <w:lsdException w:name="Colorful Shading Accent 2" w:semiHidden="0" w:uiPriority="71" w:unhideWhenUsed="0"/>
+    <w:lsdException w:name="Colorful List Accent 2" w:semiHidden="0" w:uiPriority="72" w:unhideWhenUsed="0"/>
+    <w:lsdException w:name="Colorful Grid Accent 2" w:semiHidden="0" w:uiPriority="73" w:unhideWhenUsed="0"/>
+    <w:lsdException w:name="Light Shading Accent 3" w:semiHidden="0" w:uiPriority="60" w:unhideWhenUsed="0"/>
+    <w:lsdException w:name="Light List Accent 3" w:semiHidden="0" w:uiPriority="61" w:unhideWhenUsed="0"/>
+    <w:lsdException w:name="Light Grid Accent 3" w:semiHidden="0" w:uiPriority="62" w:unhideWhenUsed="0"/>
+    <w:lsdException w:name="Medium Shading 1 Accent 3" w:semiHidden="0" w:uiPriority="63" w:unhideWhenUsed="0"/>
+    <w:lsdException w:name="Medium Shading 2 Accent 3" w:semiHidden="0" w:uiPriority="64" w:unhideWhenUsed="0"/>
+    <w:lsdException w:name="Medium List 1 Accent 3" w:semiHidden="0" w:uiPriority="65" w:unhideWhenUsed="0"/>
+    <w:lsdException w:name="Medium List 2 Accent 3" w:semiHidden="0" w:uiPriority="66" w:unhideWhenUsed="0"/>
+    <w:lsdException w:name="Medium Grid 1 Accent 3" w:semiHidden="0" w:uiPriority="67" w:unhideWhenUsed="0"/>
+    <w:lsdException w:name="Medium Grid 2 Accent 3" w:semiHidden="0" w:uiPriority="68" w:unhideWhenUsed="0"/>
+    <w:lsdException w:name="Medium Grid 3 Accent 3" w:semiHidden="0" w:uiPriority="69" w:unhideWhenUsed="0"/>
+    <w:lsdException w:name="Dark List Accent 3" w:semiHidden="0" w:uiPriority="70" w:unhideWhenUsed="0"/>
+    <w:lsdException w:name="Colorful Shading Accent 3" w:semiHidden="0" w:uiPriority="71" w:unhideWhenUsed="0"/>
+    <w:lsdException w:name="Colorful List Accent 3" w:semiHidden="0" w:uiPriority="72" w:unhideWhenUsed="0"/>
+    <w:lsdException w:name="Colorful Grid Accent 3" w:semiHidden="0" w:uiPriority="73" w:unhideWhenUsed="0"/>
+    <w:lsdException w:name="Light Shading Accent 4" w:semiHidden="0" w:uiPriority="60" w:unhideWhenUsed="0"/>
+    <w:lsdException w:name="Light List Accent 4" w:semiHidden="0" w:uiPriority="61" w:unhideWhenUsed="0"/>
+    <w:lsdException w:name="Light Grid Accent 4" w:semiHidden="0" w:uiPriority="62" w:unhideWhenUsed="0"/>
+    <w:lsdException w:name="Medium Shading 1 Accent 4" w:semiHidden="0" w:uiPriority="63" w:unhideWhenUsed="0"/>
+    <w:lsdException w:name="Medium Shading 2 Accent 4" w:semiHidden="0" w:uiPriority="64" w:unhideWhenUsed="0"/>
+    <w:lsdException w:name="Medium List 1 Accent 4" w:semiHidden="0" w:uiPriority="65" w:unhideWhenUsed="0"/>
+    <w:lsdException w:name="Medium List 2 Accent 4" w:semiHidden="0" w:uiPriority="66" w:unhideWhenUsed="0"/>
+    <w:lsdException w:name="Medium Grid 1 Accent 4" w:semiHidden="0" w:uiPriority="67" w:unhideWhenUsed="0"/>
+    <w:lsdException w:name="Medium Grid 2 Accent 4" w:semiHidden="0" w:uiPriority="68" w:unhideWhenUsed="0"/>
+    <w:lsdException w:name="Medium Grid 3 Accent 4" w:semiHidden="0" w:uiPriority="69" w:unhideWhenUsed="0"/>
+    <w:lsdException w:name="Dark List Accent 4" w:semiHidden="0" w:uiPriority="70" w:unhideWhenUsed="0"/>
+    <w:lsdException w:name="Colorful Shading Accent 4" w:semiHidden="0" w:uiPriority="71" w:unhideWhenUsed="0"/>
+    <w:lsdException w:name="Colorful List Accent 4" w:semiHidden="0" w:uiPriority="72" w:unhideWhenUsed="0"/>
+    <w:lsdException w:name="Colorful Grid Accent 4" w:semiHidden="0" w:uiPriority="73" w:unhideWhenUsed="0"/>
+    <w:lsdException w:name="Light Shading Accent 5" w:semiHidden="0" w:uiPriority="60" w:unhideWhenUsed="0"/>
+    <w:lsdException w:name="Light List Accent 5" w:semiHidden="0" w:uiPriority="61" w:unhideWhenUsed="0"/>
+    <w:lsdException w:name="Light Grid Accent 5" w:semiHidden="0" w:uiPriority="62" w:unhideWhenUsed="0"/>
+    <w:lsdException w:name="Medium Shading 1 Accent 5" w:semiHidden="0" w:uiPriority="63" w:unhideWhenUsed="0"/>
+    <w:lsdException w:name="Medium Shading 2 Accent 5" w:semiHidden="0" w:uiPriority="64" w:unhideWhenUsed="0"/>
+    <w:lsdException w:name="Medium List 1 Accent 5" w:semiHidden="0" w:uiPriority="65" w:unhideWhenUsed="0"/>
+    <w:lsdException w:name="Medium List 2 Accent 5" w:semiHidden="0" w:uiPriority="66" w:unhideWhenUsed="0"/>
+    <w:lsdException w:name="Medium Grid 1 Accent 5" w:semiHidden="0" w:uiPriority="67" w:unhideWhenUsed="0"/>
+    <w:lsdException w:name="Medium Grid 2 Accent 5" w:semiHidden="0" w:uiPriority="68" w:unhideWhenUsed="0"/>
+    <w:lsdException w:name="Medium Grid 3 Accent 5" w:semiHidden="0" w:uiPriority="69" w:unhideWhenUsed="0"/>
+    <w:lsdException w:name="Dark List Accent 5" w:semiHidden="0" w:uiPriority="70" w:unhideWhenUsed="0"/>
+    <w:lsdException w:name="Colorful Shading Accent 5" w:semiHidden="0" w:uiPriority="71" w:unhideWhenUsed="0"/>
+    <w:lsdException w:name="Colorful List Accent 5" w:semiHidden="0" w:uiPriority="72" w:unhideWhenUsed="0"/>
+    <w:lsdException w:name="Colorful Grid Accent 5" w:semiHidden="0" w:uiPriority="73" w:unhideWhenUsed="0"/>
+    <w:lsdException w:name="Light Shading Accent 6" w:semiHidden="0" w:uiPriority="60" w:unhideWhenUsed="0"/>
+    <w:lsdException w:name="Light List Accent 6" w:semiHidden="0" w:uiPriority="61" w:unhideWhenUsed="0"/>
+    <w:lsdException w:name="Light Grid Accent 6" w:semiHidden="0" w:uiPriority="62" w:unhideWhenUsed="0"/>
+    <w:lsdException w:name="Medium Shading 1 Accent 6" w:semiHidden="0" w:uiPriority="63" w:unhideWhenUsed="0"/>
+    <w:lsdException w:name="Medium Shading 2 Accent 6" w:semiHidden="0" w:uiPriority="64" w:unhideWhenUsed="0"/>
+    <w:lsdException w:name="Medium List 1 Accent 6" w:semiHidden="0" w:uiPriority="65" w:unhideWhenUsed="0"/>
+    <w:lsdException w:name="Medium List 2 Accent 6" w:semiHidden="0" w:uiPriority="66" w:unhideWhenUsed="0"/>
+    <w:lsdException w:name="Medium Grid 1 Accent 6" w:semiHidden="0" w:uiPriority="67" w:unhideWhenUsed="0"/>
+    <w:lsdException w:name="Medium Grid 2 Accent 6" w:semiHidden="0" w:uiPriority="68" w:unhideWhenUsed="0"/>
+    <w:lsdException w:name="Medium Grid 3 Accent 6" w:semiHidden="0" w:uiPriority="69" w:unhideWhenUsed="0"/>
+    <w:lsdException w:name="Dark List Accent 6" w:semiHidden="0" w:uiPriority="70" w:unhideWhenUsed="0"/>
+    <w:lsdException w:name="Colorful Shading Accent 6" w:semiHidden="0" w:uiPriority="71" w:unhideWhenUsed="0"/>
+    <w:lsdException w:name="Colorful List Accent 6" w:semiHidden="0" w:uiPriority="72" w:unhideWhenUsed="0"/>
+    <w:lsdException w:name="Colorful Grid Accent 6" w:semiHidden="0" w:uiPriority="73" w:unhideWhenUsed="0"/>
+    <w:lsdException w:name="Subtle Emphasis" w:semiHidden="0" w:uiPriority="19" w:unhideWhenUsed="0" w:qFormat="1"/>
+    <w:lsdException w:name="Intense Emphasis" w:semiHidden="0" w:uiPriority="21" w:unhideWhenUsed="0" w:qFormat="1"/>
+    <w:lsdException w:name="Subtle Reference" w:semiHidden="0" w:uiPriority="31" w:unhideWhenUsed="0" w:qFormat="1"/>
+    <w:lsdException w:name="Intense Reference" w:semiHidden="0" w:uiPriority="32" w:unhideWhenUsed="0" w:qFormat="1"/>
+    <w:lsdException w:name="Book Title" w:semiHidden="0" w:uiPriority="33" w:unhideWhenUsed="0" w:qFormat="1"/>
+    <w:lsdException w:name="Bibliography" w:uiPriority="37"/>
+    <w:lsdException w:name="TOC Heading" w:uiPriority="39" w:qFormat="1"/>
   </w:latentStyles>
   <w:style w:type="paragraph" w:default="1" w:styleId="Normal">
     <w:name w:val="Normal"/>
@@ -2366,6 +2181,196 @@
     <w:name w:val="title-text"/>
     <w:basedOn w:val="DefaultParagraphFont"/>
     <w:rsid w:val="000145F2"/>
+  </w:style>
+</w:styles>
+</file>
+
+<file path=word/stylesWithEffects.xml><?xml version="1.0" encoding="utf-8"?>
+<w:styles xmlns:wpc="http://schemas.microsoft.com/office/word/2010/wordprocessingCanvas" xmlns:mc="http://schemas.openxmlformats.org/markup-compatibility/2006" xmlns:o="urn:schemas-microsoft-com:office:office" xmlns:r="http://schemas.openxmlformats.org/officeDocument/2006/relationships" xmlns:m="http://schemas.openxmlformats.org/officeDocument/2006/math" xmlns:v="urn:schemas-microsoft-com:vml" xmlns:wp14="http://schemas.microsoft.com/office/word/2010/wordprocessingDrawing" xmlns:wp="http://schemas.openxmlformats.org/drawingml/2006/wordprocessingDrawing" xmlns:w10="urn:schemas-microsoft-com:office:word" xmlns:w="http://schemas.openxmlformats.org/wordprocessingml/2006/main" xmlns:w14="http://schemas.microsoft.com/office/word/2010/wordml" xmlns:wpg="http://schemas.microsoft.com/office/word/2010/wordprocessingGroup" xmlns:wpi="http://schemas.microsoft.com/office/word/2010/wordprocessingInk" xmlns:wne="http://schemas.microsoft.com/office/word/2006/wordml" xmlns:wps="http://schemas.microsoft.com/office/word/2010/wordprocessingShape" mc:Ignorable="w14 wp14">
+  <w:docDefaults>
+    <w:rPrDefault>
+      <w:rPr>
+        <w:rFonts w:asciiTheme="minorHAnsi" w:eastAsiaTheme="minorEastAsia" w:hAnsiTheme="minorHAnsi" w:cstheme="minorBidi"/>
+        <w:sz w:val="22"/>
+        <w:szCs w:val="22"/>
+        <w:lang w:val="en-IN" w:eastAsia="en-IN" w:bidi="ar-SA"/>
+      </w:rPr>
+    </w:rPrDefault>
+    <w:pPrDefault>
+      <w:pPr>
+        <w:spacing w:after="200" w:line="276" w:lineRule="auto"/>
+      </w:pPr>
+    </w:pPrDefault>
+  </w:docDefaults>
+  <w:latentStyles w:defLockedState="0" w:defUIPriority="99" w:defSemiHidden="1" w:defUnhideWhenUsed="1" w:defQFormat="0" w:count="267">
+    <w:lsdException w:name="Normal" w:semiHidden="0" w:uiPriority="0" w:unhideWhenUsed="0" w:qFormat="1"/>
+    <w:lsdException w:name="heading 1" w:semiHidden="0" w:uiPriority="9" w:unhideWhenUsed="0" w:qFormat="1"/>
+    <w:lsdException w:name="heading 2" w:uiPriority="9" w:qFormat="1"/>
+    <w:lsdException w:name="heading 3" w:uiPriority="9" w:qFormat="1"/>
+    <w:lsdException w:name="heading 4" w:uiPriority="9" w:qFormat="1"/>
+    <w:lsdException w:name="heading 5" w:uiPriority="9" w:qFormat="1"/>
+    <w:lsdException w:name="heading 6" w:uiPriority="9" w:qFormat="1"/>
+    <w:lsdException w:name="heading 7" w:uiPriority="9" w:qFormat="1"/>
+    <w:lsdException w:name="heading 8" w:uiPriority="9" w:qFormat="1"/>
+    <w:lsdException w:name="heading 9" w:uiPriority="9" w:qFormat="1"/>
+    <w:lsdException w:name="toc 1" w:uiPriority="39"/>
+    <w:lsdException w:name="toc 2" w:uiPriority="39"/>
+    <w:lsdException w:name="toc 3" w:uiPriority="39"/>
+    <w:lsdException w:name="toc 4" w:uiPriority="39"/>
+    <w:lsdException w:name="toc 5" w:uiPriority="39"/>
+    <w:lsdException w:name="toc 6" w:uiPriority="39"/>
+    <w:lsdException w:name="toc 7" w:uiPriority="39"/>
+    <w:lsdException w:name="toc 8" w:uiPriority="39"/>
+    <w:lsdException w:name="toc 9" w:uiPriority="39"/>
+    <w:lsdException w:name="caption" w:uiPriority="35" w:qFormat="1"/>
+    <w:lsdException w:name="Title" w:semiHidden="0" w:uiPriority="10" w:unhideWhenUsed="0" w:qFormat="1"/>
+    <w:lsdException w:name="Default Paragraph Font" w:uiPriority="1"/>
+    <w:lsdException w:name="Subtitle" w:semiHidden="0" w:uiPriority="11" w:unhideWhenUsed="0" w:qFormat="1"/>
+    <w:lsdException w:name="Strong" w:semiHidden="0" w:uiPriority="22" w:unhideWhenUsed="0" w:qFormat="1"/>
+    <w:lsdException w:name="Emphasis" w:semiHidden="0" w:uiPriority="20" w:unhideWhenUsed="0" w:qFormat="1"/>
+    <w:lsdException w:name="Table Grid" w:semiHidden="0" w:uiPriority="59" w:unhideWhenUsed="0"/>
+    <w:lsdException w:name="Placeholder Text" w:unhideWhenUsed="0"/>
+    <w:lsdException w:name="No Spacing" w:semiHidden="0" w:uiPriority="1" w:unhideWhenUsed="0" w:qFormat="1"/>
+    <w:lsdException w:name="Light Shading" w:semiHidden="0" w:uiPriority="60" w:unhideWhenUsed="0"/>
+    <w:lsdException w:name="Light List" w:semiHidden="0" w:uiPriority="61" w:unhideWhenUsed="0"/>
+    <w:lsdException w:name="Light Grid" w:semiHidden="0" w:uiPriority="62" w:unhideWhenUsed="0"/>
+    <w:lsdException w:name="Medium Shading 1" w:semiHidden="0" w:uiPriority="63" w:unhideWhenUsed="0"/>
+    <w:lsdException w:name="Medium Shading 2" w:semiHidden="0" w:uiPriority="64" w:unhideWhenUsed="0"/>
+    <w:lsdException w:name="Medium List 1" w:semiHidden="0" w:uiPriority="65" w:unhideWhenUsed="0"/>
+    <w:lsdException w:name="Medium List 2" w:semiHidden="0" w:uiPriority="66" w:unhideWhenUsed="0"/>
+    <w:lsdException w:name="Medium Grid 1" w:semiHidden="0" w:uiPriority="67" w:unhideWhenUsed="0"/>
+    <w:lsdException w:name="Medium Grid 2" w:semiHidden="0" w:uiPriority="68" w:unhideWhenUsed="0"/>
+    <w:lsdException w:name="Medium Grid 3" w:semiHidden="0" w:uiPriority="69" w:unhideWhenUsed="0"/>
+    <w:lsdException w:name="Dark List" w:semiHidden="0" w:uiPriority="70" w:unhideWhenUsed="0"/>
+    <w:lsdException w:name="Colorful Shading" w:semiHidden="0" w:uiPriority="71" w:unhideWhenUsed="0"/>
+    <w:lsdException w:name="Colorful List" w:semiHidden="0" w:uiPriority="72" w:unhideWhenUsed="0"/>
+    <w:lsdException w:name="Colorful Grid" w:semiHidden="0" w:uiPriority="73" w:unhideWhenUsed="0"/>
+    <w:lsdException w:name="Light Shading Accent 1" w:semiHidden="0" w:uiPriority="60" w:unhideWhenUsed="0"/>
+    <w:lsdException w:name="Light List Accent 1" w:semiHidden="0" w:uiPriority="61" w:unhideWhenUsed="0"/>
+    <w:lsdException w:name="Light Grid Accent 1" w:semiHidden="0" w:uiPriority="62" w:unhideWhenUsed="0"/>
+    <w:lsdException w:name="Medium Shading 1 Accent 1" w:semiHidden="0" w:uiPriority="63" w:unhideWhenUsed="0"/>
+    <w:lsdException w:name="Medium Shading 2 Accent 1" w:semiHidden="0" w:uiPriority="64" w:unhideWhenUsed="0"/>
+    <w:lsdException w:name="Medium List 1 Accent 1" w:semiHidden="0" w:uiPriority="65" w:unhideWhenUsed="0"/>
+    <w:lsdException w:name="Revision" w:unhideWhenUsed="0"/>
+    <w:lsdException w:name="List Paragraph" w:semiHidden="0" w:uiPriority="34" w:unhideWhenUsed="0" w:qFormat="1"/>
+    <w:lsdException w:name="Quote" w:semiHidden="0" w:uiPriority="29" w:unhideWhenUsed="0" w:qFormat="1"/>
+    <w:lsdException w:name="Intense Quote" w:semiHidden="0" w:uiPriority="30" w:unhideWhenUsed="0" w:qFormat="1"/>
+    <w:lsdException w:name="Medium List 2 Accent 1" w:semiHidden="0" w:uiPriority="66" w:unhideWhenUsed="0"/>
+    <w:lsdException w:name="Medium Grid 1 Accent 1" w:semiHidden="0" w:uiPriority="67" w:unhideWhenUsed="0"/>
+    <w:lsdException w:name="Medium Grid 2 Accent 1" w:semiHidden="0" w:uiPriority="68" w:unhideWhenUsed="0"/>
+    <w:lsdException w:name="Medium Grid 3 Accent 1" w:semiHidden="0" w:uiPriority="69" w:unhideWhenUsed="0"/>
+    <w:lsdException w:name="Dark List Accent 1" w:semiHidden="0" w:uiPriority="70" w:unhideWhenUsed="0"/>
+    <w:lsdException w:name="Colorful Shading Accent 1" w:semiHidden="0" w:uiPriority="71" w:unhideWhenUsed="0"/>
+    <w:lsdException w:name="Colorful List Accent 1" w:semiHidden="0" w:uiPriority="72" w:unhideWhenUsed="0"/>
+    <w:lsdException w:name="Colorful Grid Accent 1" w:semiHidden="0" w:uiPriority="73" w:unhideWhenUsed="0"/>
+    <w:lsdException w:name="Light Shading Accent 2" w:semiHidden="0" w:uiPriority="60" w:unhideWhenUsed="0"/>
+    <w:lsdException w:name="Light List Accent 2" w:semiHidden="0" w:uiPriority="61" w:unhideWhenUsed="0"/>
+    <w:lsdException w:name="Light Grid Accent 2" w:semiHidden="0" w:uiPriority="62" w:unhideWhenUsed="0"/>
+    <w:lsdException w:name="Medium Shading 1 Accent 2" w:semiHidden="0" w:uiPriority="63" w:unhideWhenUsed="0"/>
+    <w:lsdException w:name="Medium Shading 2 Accent 2" w:semiHidden="0" w:uiPriority="64" w:unhideWhenUsed="0"/>
+    <w:lsdException w:name="Medium List 1 Accent 2" w:semiHidden="0" w:uiPriority="65" w:unhideWhenUsed="0"/>
+    <w:lsdException w:name="Medium List 2 Accent 2" w:semiHidden="0" w:uiPriority="66" w:unhideWhenUsed="0"/>
+    <w:lsdException w:name="Medium Grid 1 Accent 2" w:semiHidden="0" w:uiPriority="67" w:unhideWhenUsed="0"/>
+    <w:lsdException w:name="Medium Grid 2 Accent 2" w:semiHidden="0" w:uiPriority="68" w:unhideWhenUsed="0"/>
+    <w:lsdException w:name="Medium Grid 3 Accent 2" w:semiHidden="0" w:uiPriority="69" w:unhideWhenUsed="0"/>
+    <w:lsdException w:name="Dark List Accent 2" w:semiHidden="0" w:uiPriority="70" w:unhideWhenUsed="0"/>
+    <w:lsdException w:name="Colorful Shading Accent 2" w:semiHidden="0" w:uiPriority="71" w:unhideWhenUsed="0"/>
+    <w:lsdException w:name="Colorful List Accent 2" w:semiHidden="0" w:uiPriority="72" w:unhideWhenUsed="0"/>
+    <w:lsdException w:name="Colorful Grid Accent 2" w:semiHidden="0" w:uiPriority="73" w:unhideWhenUsed="0"/>
+    <w:lsdException w:name="Light Shading Accent 3" w:semiHidden="0" w:uiPriority="60" w:unhideWhenUsed="0"/>
+    <w:lsdException w:name="Light List Accent 3" w:semiHidden="0" w:uiPriority="61" w:unhideWhenUsed="0"/>
+    <w:lsdException w:name="Light Grid Accent 3" w:semiHidden="0" w:uiPriority="62" w:unhideWhenUsed="0"/>
+    <w:lsdException w:name="Medium Shading 1 Accent 3" w:semiHidden="0" w:uiPriority="63" w:unhideWhenUsed="0"/>
+    <w:lsdException w:name="Medium Shading 2 Accent 3" w:semiHidden="0" w:uiPriority="64" w:unhideWhenUsed="0"/>
+    <w:lsdException w:name="Medium List 1 Accent 3" w:semiHidden="0" w:uiPriority="65" w:unhideWhenUsed="0"/>
+    <w:lsdException w:name="Medium List 2 Accent 3" w:semiHidden="0" w:uiPriority="66" w:unhideWhenUsed="0"/>
+    <w:lsdException w:name="Medium Grid 1 Accent 3" w:semiHidden="0" w:uiPriority="67" w:unhideWhenUsed="0"/>
+    <w:lsdException w:name="Medium Grid 2 Accent 3" w:semiHidden="0" w:uiPriority="68" w:unhideWhenUsed="0"/>
+    <w:lsdException w:name="Medium Grid 3 Accent 3" w:semiHidden="0" w:uiPriority="69" w:unhideWhenUsed="0"/>
+    <w:lsdException w:name="Dark List Accent 3" w:semiHidden="0" w:uiPriority="70" w:unhideWhenUsed="0"/>
+    <w:lsdException w:name="Colorful Shading Accent 3" w:semiHidden="0" w:uiPriority="71" w:unhideWhenUsed="0"/>
+    <w:lsdException w:name="Colorful List Accent 3" w:semiHidden="0" w:uiPriority="72" w:unhideWhenUsed="0"/>
+    <w:lsdException w:name="Colorful Grid Accent 3" w:semiHidden="0" w:uiPriority="73" w:unhideWhenUsed="0"/>
+    <w:lsdException w:name="Light Shading Accent 4" w:semiHidden="0" w:uiPriority="60" w:unhideWhenUsed="0"/>
+    <w:lsdException w:name="Light List Accent 4" w:semiHidden="0" w:uiPriority="61" w:unhideWhenUsed="0"/>
+    <w:lsdException w:name="Light Grid Accent 4" w:semiHidden="0" w:uiPriority="62" w:unhideWhenUsed="0"/>
+    <w:lsdException w:name="Medium Shading 1 Accent 4" w:semiHidden="0" w:uiPriority="63" w:unhideWhenUsed="0"/>
+    <w:lsdException w:name="Medium Shading 2 Accent 4" w:semiHidden="0" w:uiPriority="64" w:unhideWhenUsed="0"/>
+    <w:lsdException w:name="Medium List 1 Accent 4" w:semiHidden="0" w:uiPriority="65" w:unhideWhenUsed="0"/>
+    <w:lsdException w:name="Medium List 2 Accent 4" w:semiHidden="0" w:uiPriority="66" w:unhideWhenUsed="0"/>
+    <w:lsdException w:name="Medium Grid 1 Accent 4" w:semiHidden="0" w:uiPriority="67" w:unhideWhenUsed="0"/>
+    <w:lsdException w:name="Medium Grid 2 Accent 4" w:semiHidden="0" w:uiPriority="68" w:unhideWhenUsed="0"/>
+    <w:lsdException w:name="Medium Grid 3 Accent 4" w:semiHidden="0" w:uiPriority="69" w:unhideWhenUsed="0"/>
+    <w:lsdException w:name="Dark List Accent 4" w:semiHidden="0" w:uiPriority="70" w:unhideWhenUsed="0"/>
+    <w:lsdException w:name="Colorful Shading Accent 4" w:semiHidden="0" w:uiPriority="71" w:unhideWhenUsed="0"/>
+    <w:lsdException w:name="Colorful List Accent 4" w:semiHidden="0" w:uiPriority="72" w:unhideWhenUsed="0"/>
+    <w:lsdException w:name="Colorful Grid Accent 4" w:semiHidden="0" w:uiPriority="73" w:unhideWhenUsed="0"/>
+    <w:lsdException w:name="Light Shading Accent 5" w:semiHidden="0" w:uiPriority="60" w:unhideWhenUsed="0"/>
+    <w:lsdException w:name="Light List Accent 5" w:semiHidden="0" w:uiPriority="61" w:unhideWhenUsed="0"/>
+    <w:lsdException w:name="Light Grid Accent 5" w:semiHidden="0" w:uiPriority="62" w:unhideWhenUsed="0"/>
+    <w:lsdException w:name="Medium Shading 1 Accent 5" w:semiHidden="0" w:uiPriority="63" w:unhideWhenUsed="0"/>
+    <w:lsdException w:name="Medium Shading 2 Accent 5" w:semiHidden="0" w:uiPriority="64" w:unhideWhenUsed="0"/>
+    <w:lsdException w:name="Medium List 1 Accent 5" w:semiHidden="0" w:uiPriority="65" w:unhideWhenUsed="0"/>
+    <w:lsdException w:name="Medium List 2 Accent 5" w:semiHidden="0" w:uiPriority="66" w:unhideWhenUsed="0"/>
+    <w:lsdException w:name="Medium Grid 1 Accent 5" w:semiHidden="0" w:uiPriority="67" w:unhideWhenUsed="0"/>
+    <w:lsdException w:name="Medium Grid 2 Accent 5" w:semiHidden="0" w:uiPriority="68" w:unhideWhenUsed="0"/>
+    <w:lsdException w:name="Medium Grid 3 Accent 5" w:semiHidden="0" w:uiPriority="69" w:unhideWhenUsed="0"/>
+    <w:lsdException w:name="Dark List Accent 5" w:semiHidden="0" w:uiPriority="70" w:unhideWhenUsed="0"/>
+    <w:lsdException w:name="Colorful Shading Accent 5" w:semiHidden="0" w:uiPriority="71" w:unhideWhenUsed="0"/>
+    <w:lsdException w:name="Colorful List Accent 5" w:semiHidden="0" w:uiPriority="72" w:unhideWhenUsed="0"/>
+    <w:lsdException w:name="Colorful Grid Accent 5" w:semiHidden="0" w:uiPriority="73" w:unhideWhenUsed="0"/>
+    <w:lsdException w:name="Light Shading Accent 6" w:semiHidden="0" w:uiPriority="60" w:unhideWhenUsed="0"/>
+    <w:lsdException w:name="Light List Accent 6" w:semiHidden="0" w:uiPriority="61" w:unhideWhenUsed="0"/>
+    <w:lsdException w:name="Light Grid Accent 6" w:semiHidden="0" w:uiPriority="62" w:unhideWhenUsed="0"/>
+    <w:lsdException w:name="Medium Shading 1 Accent 6" w:semiHidden="0" w:uiPriority="63" w:unhideWhenUsed="0"/>
+    <w:lsdException w:name="Medium Shading 2 Accent 6" w:semiHidden="0" w:uiPriority="64" w:unhideWhenUsed="0"/>
+    <w:lsdException w:name="Medium List 1 Accent 6" w:semiHidden="0" w:uiPriority="65" w:unhideWhenUsed="0"/>
+    <w:lsdException w:name="Medium List 2 Accent 6" w:semiHidden="0" w:uiPriority="66" w:unhideWhenUsed="0"/>
+    <w:lsdException w:name="Medium Grid 1 Accent 6" w:semiHidden="0" w:uiPriority="67" w:unhideWhenUsed="0"/>
+    <w:lsdException w:name="Medium Grid 2 Accent 6" w:semiHidden="0" w:uiPriority="68" w:unhideWhenUsed="0"/>
+    <w:lsdException w:name="Medium Grid 3 Accent 6" w:semiHidden="0" w:uiPriority="69" w:unhideWhenUsed="0"/>
+    <w:lsdException w:name="Dark List Accent 6" w:semiHidden="0" w:uiPriority="70" w:unhideWhenUsed="0"/>
+    <w:lsdException w:name="Colorful Shading Accent 6" w:semiHidden="0" w:uiPriority="71" w:unhideWhenUsed="0"/>
+    <w:lsdException w:name="Colorful List Accent 6" w:semiHidden="0" w:uiPriority="72" w:unhideWhenUsed="0"/>
+    <w:lsdException w:name="Colorful Grid Accent 6" w:semiHidden="0" w:uiPriority="73" w:unhideWhenUsed="0"/>
+    <w:lsdException w:name="Subtle Emphasis" w:semiHidden="0" w:uiPriority="19" w:unhideWhenUsed="0" w:qFormat="1"/>
+    <w:lsdException w:name="Intense Emphasis" w:semiHidden="0" w:uiPriority="21" w:unhideWhenUsed="0" w:qFormat="1"/>
+    <w:lsdException w:name="Subtle Reference" w:semiHidden="0" w:uiPriority="31" w:unhideWhenUsed="0" w:qFormat="1"/>
+    <w:lsdException w:name="Intense Reference" w:semiHidden="0" w:uiPriority="32" w:unhideWhenUsed="0" w:qFormat="1"/>
+    <w:lsdException w:name="Book Title" w:semiHidden="0" w:uiPriority="33" w:unhideWhenUsed="0" w:qFormat="1"/>
+    <w:lsdException w:name="Bibliography" w:uiPriority="37"/>
+    <w:lsdException w:name="TOC Heading" w:uiPriority="39" w:qFormat="1"/>
+  </w:latentStyles>
+  <w:style w:type="paragraph" w:default="1" w:styleId="Normal">
+    <w:name w:val="Normal"/>
+    <w:qFormat/>
+  </w:style>
+  <w:style w:type="character" w:default="1" w:styleId="DefaultParagraphFont">
+    <w:name w:val="Default Paragraph Font"/>
+    <w:uiPriority w:val="1"/>
+    <w:semiHidden/>
+    <w:unhideWhenUsed/>
+  </w:style>
+  <w:style w:type="table" w:default="1" w:styleId="TableNormal">
+    <w:name w:val="Normal Table"/>
+    <w:uiPriority w:val="99"/>
+    <w:semiHidden/>
+    <w:unhideWhenUsed/>
+    <w:tblPr>
+      <w:tblInd w:w="0" w:type="dxa"/>
+      <w:tblCellMar>
+        <w:top w:w="0" w:type="dxa"/>
+        <w:left w:w="108" w:type="dxa"/>
+        <w:bottom w:w="0" w:type="dxa"/>
+        <w:right w:w="108" w:type="dxa"/>
+      </w:tblCellMar>
+    </w:tblPr>
+  </w:style>
+  <w:style w:type="numbering" w:default="1" w:styleId="NoList">
+    <w:name w:val="No List"/>
+    <w:uiPriority w:val="99"/>
+    <w:semiHidden/>
+    <w:unhideWhenUsed/>
   </w:style>
 </w:styles>
 </file>
@@ -2660,7 +2665,7 @@
 </file>
 
 <file path=customXml/itemProps1.xml><?xml version="1.0" encoding="utf-8"?>
-<ds:datastoreItem xmlns:ds="http://schemas.openxmlformats.org/officeDocument/2006/customXml" ds:itemID="{9A92F224-904B-44BB-9D7E-C2E07ED9A452}">
+<ds:datastoreItem xmlns:ds="http://schemas.openxmlformats.org/officeDocument/2006/customXml" ds:itemID="{A6F8723B-CE70-4C31-AFE6-9471CC021819}">
   <ds:schemaRefs>
     <ds:schemaRef ds:uri="http://schemas.openxmlformats.org/officeDocument/2006/bibliography"/>
   </ds:schemaRefs>

</xml_diff>